<commit_message>
update articles of association
</commit_message>
<xml_diff>
--- a/en/files/documents/Articles_of_Association.docx
+++ b/en/files/documents/Articles_of_Association.docx
@@ -1,6 +1,6 @@
 
 <file path=word/document.xml><?xml version="1.0" encoding="utf-8"?>
-<w:document xmlns:wpc="http://schemas.microsoft.com/office/word/2010/wordprocessingCanvas" xmlns:mc="http://schemas.openxmlformats.org/markup-compatibility/2006" xmlns:o="urn:schemas-microsoft-com:office:office" xmlns:r="http://schemas.openxmlformats.org/officeDocument/2006/relationships" xmlns:m="http://schemas.openxmlformats.org/officeDocument/2006/math" xmlns:v="urn:schemas-microsoft-com:vml" xmlns:wp14="http://schemas.microsoft.com/office/word/2010/wordprocessingDrawing" xmlns:wp="http://schemas.openxmlformats.org/drawingml/2006/wordprocessingDrawing" xmlns:w10="urn:schemas-microsoft-com:office:word" xmlns:w="http://schemas.openxmlformats.org/wordprocessingml/2006/main" xmlns:w14="http://schemas.microsoft.com/office/word/2010/wordml" xmlns:wpg="http://schemas.microsoft.com/office/word/2010/wordprocessingGroup" xmlns:wpi="http://schemas.microsoft.com/office/word/2010/wordprocessingInk" xmlns:wne="http://schemas.microsoft.com/office/word/2006/wordml" xmlns:wps="http://schemas.microsoft.com/office/word/2010/wordprocessingShape" mc:Ignorable="w14 wp14">
+<w:document xmlns:wpc="http://schemas.microsoft.com/office/word/2010/wordprocessingCanvas" xmlns:cx="http://schemas.microsoft.com/office/drawing/2014/chartex" xmlns:cx1="http://schemas.microsoft.com/office/drawing/2015/9/8/chartex" xmlns:cx2="http://schemas.microsoft.com/office/drawing/2015/10/21/chartex" xmlns:cx3="http://schemas.microsoft.com/office/drawing/2016/5/9/chartex" xmlns:cx4="http://schemas.microsoft.com/office/drawing/2016/5/10/chartex" xmlns:cx5="http://schemas.microsoft.com/office/drawing/2016/5/11/chartex" xmlns:cx6="http://schemas.microsoft.com/office/drawing/2016/5/12/chartex" xmlns:cx7="http://schemas.microsoft.com/office/drawing/2016/5/13/chartex" xmlns:cx8="http://schemas.microsoft.com/office/drawing/2016/5/14/chartex" xmlns:mc="http://schemas.openxmlformats.org/markup-compatibility/2006" xmlns:aink="http://schemas.microsoft.com/office/drawing/2016/ink" xmlns:am3d="http://schemas.microsoft.com/office/drawing/2017/model3d" xmlns:o="urn:schemas-microsoft-com:office:office" xmlns:r="http://schemas.openxmlformats.org/officeDocument/2006/relationships" xmlns:m="http://schemas.openxmlformats.org/officeDocument/2006/math" xmlns:v="urn:schemas-microsoft-com:vml" xmlns:wp14="http://schemas.microsoft.com/office/word/2010/wordprocessingDrawing" xmlns:wp="http://schemas.openxmlformats.org/drawingml/2006/wordprocessingDrawing" xmlns:w10="urn:schemas-microsoft-com:office:word" xmlns:w="http://schemas.openxmlformats.org/wordprocessingml/2006/main" xmlns:w14="http://schemas.microsoft.com/office/word/2010/wordml" xmlns:w15="http://schemas.microsoft.com/office/word/2012/wordml" xmlns:w16cex="http://schemas.microsoft.com/office/word/2018/wordml/cex" xmlns:w16cid="http://schemas.microsoft.com/office/word/2016/wordml/cid" xmlns:w16="http://schemas.microsoft.com/office/word/2018/wordml" xmlns:w16se="http://schemas.microsoft.com/office/word/2015/wordml/symex" xmlns:wpg="http://schemas.microsoft.com/office/word/2010/wordprocessingGroup" xmlns:wpi="http://schemas.microsoft.com/office/word/2010/wordprocessingInk" xmlns:wne="http://schemas.microsoft.com/office/word/2006/wordml" xmlns:wps="http://schemas.microsoft.com/office/word/2010/wordprocessingShape" mc:Ignorable="w14 w15 w16se w16cid w16 w16cex wp14">
   <w:body>
     <w:p>
       <w:pPr>
@@ -65,23 +65,13 @@
         </w:rPr>
         <w:t xml:space="preserve">Article 1 </w:t>
       </w:r>
-      <w:proofErr w:type="gramStart"/>
-      <w:r>
-        <w:rPr>
-          <w:rFonts w:ascii="Times New Roman" w:hAnsi="Times New Roman" w:cs="Times New Roman" w:hint="eastAsia"/>
-          <w:sz w:val="21"/>
-          <w:szCs w:val="21"/>
-        </w:rPr>
-        <w:t>This</w:t>
-      </w:r>
-      <w:proofErr w:type="gramEnd"/>
-      <w:r>
-        <w:rPr>
-          <w:rFonts w:ascii="Times New Roman" w:hAnsi="Times New Roman" w:cs="Times New Roman" w:hint="eastAsia"/>
-          <w:sz w:val="21"/>
-          <w:szCs w:val="21"/>
-        </w:rPr>
-        <w:t xml:space="preserve"> article of association is formulated to establish a world-class cryptography and artificial intelligence research group driven by enterprise application, guarantee rights and interests of the enterprise and its members, and standardize the organizational operation </w:t>
+      <w:r>
+        <w:rPr>
+          <w:rFonts w:ascii="Times New Roman" w:hAnsi="Times New Roman" w:cs="Times New Roman" w:hint="eastAsia"/>
+          <w:sz w:val="21"/>
+          <w:szCs w:val="21"/>
+        </w:rPr>
+        <w:t xml:space="preserve">This article of association is formulated to establish a world-class cryptography and artificial intelligence research group driven by enterprise application, guarantee rights and interests of the enterprise and its members, and standardize the organizational operation </w:t>
       </w:r>
       <w:r>
         <w:rPr>
@@ -122,7 +112,7 @@
         <w:ind w:left="0" w:right="0" w:firstLine="0"/>
         <w:jc w:val="both"/>
         <w:rPr>
-          <w:rFonts w:ascii="Times New Roman" w:hAnsi="Times New Roman" w:cs="Times New Roman" w:hint="eastAsia"/>
+          <w:rFonts w:ascii="Times New Roman" w:hAnsi="Times New Roman" w:cs="Times New Roman"/>
           <w:sz w:val="21"/>
           <w:szCs w:val="21"/>
         </w:rPr>
@@ -153,15 +143,15 @@
         </w:rPr>
         <w:t xml:space="preserve"> is a non-profit organization registered and established in accordance with national laws with the website as follows: </w:t>
       </w:r>
-      <w:hyperlink r:id="rId7" w:history="1">
+      <w:hyperlink r:id="rId6" w:history="1">
         <w:r>
           <w:rPr>
-            <w:rStyle w:val="a6"/>
+            <w:rStyle w:val="a8"/>
             <w:rFonts w:ascii="Times New Roman" w:hAnsi="Times New Roman" w:cs="Times New Roman"/>
             <w:sz w:val="21"/>
             <w:szCs w:val="21"/>
           </w:rPr>
-          <w:t>http://cnlambda.com/</w:t>
+          <w:t>https://martislab.org/</w:t>
         </w:r>
       </w:hyperlink>
       <w:r>
@@ -187,8 +177,6 @@
           <w:szCs w:val="21"/>
         </w:rPr>
       </w:pPr>
-      <w:bookmarkStart w:id="1" w:name="_GoBack"/>
-      <w:bookmarkEnd w:id="1"/>
     </w:p>
     <w:p>
       <w:pPr>
@@ -211,6 +199,14 @@
         </w:rPr>
         <w:t xml:space="preserve">Article 3 </w:t>
       </w:r>
+      <w:r>
+        <w:rPr>
+          <w:rFonts w:ascii="Times New Roman" w:hAnsi="Times New Roman" w:cs="Times New Roman" w:hint="eastAsia"/>
+          <w:sz w:val="21"/>
+          <w:szCs w:val="21"/>
+        </w:rPr>
+        <w:t xml:space="preserve">The organization aims to build strong links for global and international </w:t>
+      </w:r>
       <w:proofErr w:type="gramStart"/>
       <w:r>
         <w:rPr>
@@ -218,7 +214,16 @@
           <w:sz w:val="21"/>
           <w:szCs w:val="21"/>
         </w:rPr>
-        <w:t>The</w:t>
+        <w:t>cooperation</w:t>
+      </w:r>
+      <w:bookmarkEnd w:id="0"/>
+      <w:r>
+        <w:rPr>
+          <w:rFonts w:ascii="Times New Roman" w:hAnsi="Times New Roman" w:cs="Times New Roman" w:hint="eastAsia"/>
+          <w:sz w:val="21"/>
+          <w:szCs w:val="21"/>
+        </w:rPr>
+        <w:t>, and</w:t>
       </w:r>
       <w:proofErr w:type="gramEnd"/>
       <w:r>
@@ -227,24 +232,31 @@
           <w:sz w:val="21"/>
           <w:szCs w:val="21"/>
         </w:rPr>
-        <w:t xml:space="preserve"> organization aims to build strong links for global and international cooperation</w:t>
-      </w:r>
-      <w:bookmarkEnd w:id="0"/>
-      <w:r>
-        <w:rPr>
-          <w:rFonts w:ascii="Times New Roman" w:hAnsi="Times New Roman" w:cs="Times New Roman" w:hint="eastAsia"/>
-          <w:sz w:val="21"/>
-          <w:szCs w:val="21"/>
-        </w:rPr>
-        <w:t xml:space="preserve">, and establish the cryptography research group driven by enterprise application by taking enterprise demands as the drive and young research talent support as the objective so as to achieve mutual profits between enterprises and </w:t>
-      </w:r>
-      <w:r>
-        <w:rPr>
-          <w:rFonts w:ascii="Times New Roman" w:hAnsi="Times New Roman" w:cs="Times New Roman"/>
-          <w:sz w:val="21"/>
-          <w:szCs w:val="21"/>
-        </w:rPr>
-        <w:t>talent researches</w:t>
+        <w:t xml:space="preserve"> establish the cryptography research group driven by enterprise application by taking enterprise demands as the drive and young research talent support as the objective so as to achieve mutual profits between enterprises and </w:t>
+      </w:r>
+      <w:r>
+        <w:rPr>
+          <w:rFonts w:ascii="Times New Roman" w:hAnsi="Times New Roman" w:cs="Times New Roman"/>
+          <w:sz w:val="21"/>
+          <w:szCs w:val="21"/>
+        </w:rPr>
+        <w:t>talent researche</w:t>
+      </w:r>
+      <w:r>
+        <w:rPr>
+          <w:rFonts w:ascii="Times New Roman" w:hAnsi="Times New Roman" w:cs="Times New Roman"/>
+          <w:sz w:val="21"/>
+          <w:szCs w:val="21"/>
+        </w:rPr>
+        <w:t>r</w:t>
+      </w:r>
+      <w:r>
+        <w:rPr>
+          <w:rFonts w:ascii="Times New Roman" w:hAnsi="Times New Roman" w:cs="Times New Roman"/>
+          <w:sz w:val="21"/>
+          <w:szCs w:val="21"/>
+        </w:rPr>
+        <w:t>s</w:t>
       </w:r>
       <w:r>
         <w:rPr>
@@ -314,25 +326,7 @@
           <w:sz w:val="21"/>
           <w:szCs w:val="21"/>
         </w:rPr>
-        <w:t xml:space="preserve">the Southern University of Science and Technology, </w:t>
-      </w:r>
-      <w:proofErr w:type="spellStart"/>
-      <w:r>
-        <w:rPr>
-          <w:rFonts w:ascii="Times New Roman" w:hAnsi="Times New Roman" w:cs="Times New Roman"/>
-          <w:sz w:val="21"/>
-          <w:szCs w:val="21"/>
-        </w:rPr>
-        <w:t>Renmin</w:t>
-      </w:r>
-      <w:proofErr w:type="spellEnd"/>
-      <w:r>
-        <w:rPr>
-          <w:rFonts w:ascii="Times New Roman" w:hAnsi="Times New Roman" w:cs="Times New Roman"/>
-          <w:sz w:val="21"/>
-          <w:szCs w:val="21"/>
-        </w:rPr>
-        <w:t xml:space="preserve"> University of China, University of Hong Kong, Hong Kong University of Science and Technology, University of Birmingham, University of Newcastle, University College London (UCL)</w:t>
+        <w:t>the Southern University of Science and Technology, Renmin University of China, University of Hong Kong, Hong Kong University of Science and Technology, University of Birmingham, University of Newcastle, University College London (UCL)</w:t>
       </w:r>
       <w:r>
         <w:rPr>
@@ -378,25 +372,7 @@
           <w:sz w:val="21"/>
           <w:szCs w:val="21"/>
         </w:rPr>
-        <w:t xml:space="preserve">Article 5 </w:t>
-      </w:r>
-      <w:proofErr w:type="gramStart"/>
-      <w:r>
-        <w:rPr>
-          <w:rFonts w:ascii="Times New Roman" w:hAnsi="Times New Roman" w:cs="Times New Roman" w:hint="eastAsia"/>
-          <w:sz w:val="21"/>
-          <w:szCs w:val="21"/>
-        </w:rPr>
-        <w:t>The</w:t>
-      </w:r>
-      <w:proofErr w:type="gramEnd"/>
-      <w:r>
-        <w:rPr>
-          <w:rFonts w:ascii="Times New Roman" w:hAnsi="Times New Roman" w:cs="Times New Roman" w:hint="eastAsia"/>
-          <w:sz w:val="21"/>
-          <w:szCs w:val="21"/>
-        </w:rPr>
-        <w:t xml:space="preserve"> organization is jointly governed by the fund committee and the executive committee. </w:t>
+        <w:t xml:space="preserve">Article 5 The organization is jointly governed by the fund committee and the executive committee. </w:t>
       </w:r>
     </w:p>
     <w:p>
@@ -442,7 +418,7 @@
           <w:sz w:val="21"/>
           <w:szCs w:val="21"/>
         </w:rPr>
-        <w:t xml:space="preserve">Article 6 </w:t>
+        <w:t xml:space="preserve">Article 6 The following principles shall be followed based on the goal of respecting </w:t>
       </w:r>
       <w:proofErr w:type="gramStart"/>
       <w:r>
@@ -451,7 +427,7 @@
           <w:sz w:val="21"/>
           <w:szCs w:val="21"/>
         </w:rPr>
-        <w:t>The</w:t>
+        <w:t>researches</w:t>
       </w:r>
       <w:proofErr w:type="gramEnd"/>
       <w:r>
@@ -460,7 +436,7 @@
           <w:sz w:val="21"/>
           <w:szCs w:val="21"/>
         </w:rPr>
-        <w:t xml:space="preserve"> following principles shall be followed based on the goal of respecting researches: </w:t>
+        <w:t xml:space="preserve">: </w:t>
       </w:r>
     </w:p>
     <w:p>
@@ -509,7 +485,7 @@
         </w:rPr>
         <w:t xml:space="preserve">) </w:t>
       </w:r>
-      <w:bookmarkStart w:id="2" w:name="OLE_LINK13"/>
+      <w:bookmarkStart w:id="1" w:name="OLE_LINK13"/>
       <w:r>
         <w:rPr>
           <w:rFonts w:ascii="Times New Roman" w:hAnsi="Times New Roman" w:cs="Times New Roman" w:hint="eastAsia"/>
@@ -518,7 +494,7 @@
         </w:rPr>
         <w:t>Optional anonymity principle</w:t>
       </w:r>
-      <w:bookmarkEnd w:id="2"/>
+      <w:bookmarkEnd w:id="1"/>
       <w:r>
         <w:rPr>
           <w:rFonts w:ascii="Times New Roman" w:hAnsi="Times New Roman" w:cs="Times New Roman" w:hint="eastAsia"/>
@@ -565,7 +541,7 @@
         </w:rPr>
         <w:t>)</w:t>
       </w:r>
-      <w:bookmarkStart w:id="3" w:name="OLE_LINK15"/>
+      <w:bookmarkStart w:id="2" w:name="OLE_LINK15"/>
       <w:r>
         <w:rPr>
           <w:rFonts w:ascii="Times New Roman" w:hAnsi="Times New Roman" w:cs="Times New Roman" w:hint="eastAsia"/>
@@ -574,25 +550,25 @@
         </w:rPr>
         <w:t xml:space="preserve"> Six-month cooperation period</w:t>
       </w:r>
+      <w:bookmarkEnd w:id="2"/>
+      <w:r>
+        <w:rPr>
+          <w:rFonts w:ascii="Times New Roman" w:hAnsi="Times New Roman" w:cs="Times New Roman" w:hint="eastAsia"/>
+          <w:sz w:val="21"/>
+          <w:szCs w:val="21"/>
+        </w:rPr>
+        <w:t>;</w:t>
+      </w:r>
+      <w:bookmarkStart w:id="3" w:name="OLE_LINK16"/>
+      <w:r>
+        <w:rPr>
+          <w:rFonts w:ascii="Times New Roman" w:hAnsi="Times New Roman" w:cs="Times New Roman" w:hint="eastAsia"/>
+          <w:sz w:val="21"/>
+          <w:szCs w:val="21"/>
+        </w:rPr>
+        <w:t xml:space="preserve"> researchers can join or exit the organization flexibly</w:t>
+      </w:r>
       <w:bookmarkEnd w:id="3"/>
-      <w:r>
-        <w:rPr>
-          <w:rFonts w:ascii="Times New Roman" w:hAnsi="Times New Roman" w:cs="Times New Roman" w:hint="eastAsia"/>
-          <w:sz w:val="21"/>
-          <w:szCs w:val="21"/>
-        </w:rPr>
-        <w:t>;</w:t>
-      </w:r>
-      <w:bookmarkStart w:id="4" w:name="OLE_LINK16"/>
-      <w:r>
-        <w:rPr>
-          <w:rFonts w:ascii="Times New Roman" w:hAnsi="Times New Roman" w:cs="Times New Roman" w:hint="eastAsia"/>
-          <w:sz w:val="21"/>
-          <w:szCs w:val="21"/>
-        </w:rPr>
-        <w:t xml:space="preserve"> researchers can join or exit the organization flexibly</w:t>
-      </w:r>
-      <w:bookmarkEnd w:id="4"/>
       <w:r>
         <w:rPr>
           <w:rFonts w:ascii="Times New Roman" w:hAnsi="Times New Roman" w:cs="Times New Roman" w:hint="eastAsia"/>
@@ -713,25 +689,7 @@
           <w:sz w:val="21"/>
           <w:szCs w:val="21"/>
         </w:rPr>
-        <w:t xml:space="preserve">Article 7 </w:t>
-      </w:r>
-      <w:proofErr w:type="gramStart"/>
-      <w:r>
-        <w:rPr>
-          <w:rFonts w:ascii="Times New Roman" w:hAnsi="Times New Roman" w:cs="Times New Roman" w:hint="eastAsia"/>
-          <w:sz w:val="21"/>
-          <w:szCs w:val="21"/>
-        </w:rPr>
-        <w:t>The</w:t>
-      </w:r>
-      <w:proofErr w:type="gramEnd"/>
-      <w:r>
-        <w:rPr>
-          <w:rFonts w:ascii="Times New Roman" w:hAnsi="Times New Roman" w:cs="Times New Roman" w:hint="eastAsia"/>
-          <w:sz w:val="21"/>
-          <w:szCs w:val="21"/>
-        </w:rPr>
-        <w:t xml:space="preserve"> following principles shall be followed based on the goal of respecting project investors: </w:t>
+        <w:t xml:space="preserve">Article 7 The following principles shall be followed based on the goal of respecting project investors: </w:t>
       </w:r>
     </w:p>
     <w:p>
@@ -1015,25 +973,7 @@
           <w:sz w:val="21"/>
           <w:szCs w:val="21"/>
         </w:rPr>
-        <w:t xml:space="preserve">Article 8 </w:t>
-      </w:r>
-      <w:proofErr w:type="gramStart"/>
-      <w:r>
-        <w:rPr>
-          <w:rFonts w:ascii="Times New Roman" w:hAnsi="Times New Roman" w:cs="Times New Roman" w:hint="eastAsia"/>
-          <w:sz w:val="21"/>
-          <w:szCs w:val="21"/>
-        </w:rPr>
-        <w:t>The</w:t>
-      </w:r>
-      <w:proofErr w:type="gramEnd"/>
-      <w:r>
-        <w:rPr>
-          <w:rFonts w:ascii="Times New Roman" w:hAnsi="Times New Roman" w:cs="Times New Roman" w:hint="eastAsia"/>
-          <w:sz w:val="21"/>
-          <w:szCs w:val="21"/>
-        </w:rPr>
-        <w:t xml:space="preserve"> organization sets up the fund committee and the executive committee, which are composed by designated personnel that are fixed in principle. The main responsibilities are as follows; the fund committee: obtain grants or donations from enterprises; make fund allocation plans; </w:t>
+        <w:t xml:space="preserve">Article 8 The organization sets up the fund committee and the executive committee, which are composed by designated personnel that are fixed in principle. The main responsibilities are as follows; the fund committee: obtain grants or donations from enterprises; make fund allocation plans; </w:t>
       </w:r>
       <w:r>
         <w:rPr>
@@ -1085,25 +1025,7 @@
           <w:sz w:val="21"/>
           <w:szCs w:val="21"/>
         </w:rPr>
-        <w:t xml:space="preserve">Article 9 </w:t>
-      </w:r>
-      <w:proofErr w:type="gramStart"/>
-      <w:r>
-        <w:rPr>
-          <w:rFonts w:ascii="Times New Roman" w:hAnsi="Times New Roman" w:cs="Times New Roman" w:hint="eastAsia"/>
-          <w:sz w:val="21"/>
-          <w:szCs w:val="21"/>
-        </w:rPr>
-        <w:t>The</w:t>
-      </w:r>
-      <w:proofErr w:type="gramEnd"/>
-      <w:r>
-        <w:rPr>
-          <w:rFonts w:ascii="Times New Roman" w:hAnsi="Times New Roman" w:cs="Times New Roman" w:hint="eastAsia"/>
-          <w:sz w:val="21"/>
-          <w:szCs w:val="21"/>
-        </w:rPr>
-        <w:t xml:space="preserve"> organization covers several branch fields related to computer and cryptography etc. Each branch </w:t>
+        <w:t xml:space="preserve">Article 9 The organization covers several branch fields related to computer and cryptography etc. Each branch </w:t>
       </w:r>
       <w:r>
         <w:rPr>
@@ -1222,7 +1144,7 @@
         <w:ind w:left="0" w:right="0" w:firstLine="0"/>
         <w:jc w:val="both"/>
         <w:rPr>
-          <w:rFonts w:ascii="Times New Roman" w:hAnsi="Times New Roman" w:cs="Times New Roman" w:hint="eastAsia"/>
+          <w:rFonts w:ascii="Times New Roman" w:hAnsi="Times New Roman" w:cs="Times New Roman"/>
           <w:sz w:val="21"/>
           <w:szCs w:val="21"/>
         </w:rPr>
@@ -1303,7 +1225,7 @@
         </w:rPr>
         <w:t>Article 12 The executive committee will analyze the feasibility and completion of projects, and assign projects to specific researchers after</w:t>
       </w:r>
-      <w:bookmarkStart w:id="5" w:name="OLE_LINK20"/>
+      <w:bookmarkStart w:id="4" w:name="OLE_LINK20"/>
       <w:r>
         <w:rPr>
           <w:rFonts w:ascii="Times New Roman" w:hAnsi="Times New Roman" w:cs="Times New Roman" w:hint="eastAsia"/>
@@ -1312,7 +1234,7 @@
         </w:rPr>
         <w:t xml:space="preserve"> acquiring demands</w:t>
       </w:r>
-      <w:bookmarkEnd w:id="5"/>
+      <w:bookmarkEnd w:id="4"/>
       <w:r>
         <w:rPr>
           <w:rFonts w:ascii="Times New Roman" w:hAnsi="Times New Roman" w:cs="Times New Roman" w:hint="eastAsia"/>
@@ -1355,25 +1277,7 @@
           <w:sz w:val="21"/>
           <w:szCs w:val="21"/>
         </w:rPr>
-        <w:t xml:space="preserve">Article 13 </w:t>
-      </w:r>
-      <w:proofErr w:type="gramStart"/>
-      <w:r>
-        <w:rPr>
-          <w:rFonts w:ascii="Times New Roman" w:hAnsi="Times New Roman" w:cs="Times New Roman" w:hint="eastAsia"/>
-          <w:sz w:val="21"/>
-          <w:szCs w:val="21"/>
-        </w:rPr>
-        <w:t>The</w:t>
-      </w:r>
-      <w:proofErr w:type="gramEnd"/>
-      <w:r>
-        <w:rPr>
-          <w:rFonts w:ascii="Times New Roman" w:hAnsi="Times New Roman" w:cs="Times New Roman" w:hint="eastAsia"/>
-          <w:sz w:val="21"/>
-          <w:szCs w:val="21"/>
-        </w:rPr>
-        <w:t xml:space="preserve"> project principals will negotiate with investors about copyright, anonymity and transparency </w:t>
+        <w:t xml:space="preserve">Article 13 The project principals will negotiate with investors about copyright, anonymity and transparency </w:t>
       </w:r>
       <w:proofErr w:type="spellStart"/>
       <w:r>
@@ -1509,25 +1413,7 @@
           <w:sz w:val="21"/>
           <w:szCs w:val="21"/>
         </w:rPr>
-        <w:t xml:space="preserve">Article 16 </w:t>
-      </w:r>
-      <w:proofErr w:type="gramStart"/>
-      <w:r>
-        <w:rPr>
-          <w:rFonts w:ascii="Times New Roman" w:hAnsi="Times New Roman" w:cs="Times New Roman" w:hint="eastAsia"/>
-          <w:sz w:val="21"/>
-          <w:szCs w:val="21"/>
-        </w:rPr>
-        <w:t>If</w:t>
-      </w:r>
-      <w:proofErr w:type="gramEnd"/>
-      <w:r>
-        <w:rPr>
-          <w:rFonts w:ascii="Times New Roman" w:hAnsi="Times New Roman" w:cs="Times New Roman" w:hint="eastAsia"/>
-          <w:sz w:val="21"/>
-          <w:szCs w:val="21"/>
-        </w:rPr>
-        <w:t xml:space="preserve"> both parties intend to renew this contract upon the expiry, then a new cooperation agreement shall be concluded accordingly. The contents could follow the original agreement, or to be revised or re-compiled based on mutual negotiation. A new written agreement shall be formulated and signed by both parties after negotiation. </w:t>
+        <w:t xml:space="preserve">Article 16 If both parties intend to renew this contract upon the expiry, then a new cooperation agreement shall be concluded accordingly. The contents could follow the original agreement, or to be revised or re-compiled based on mutual negotiation. A new written agreement shall be formulated and signed by both parties after negotiation. </w:t>
       </w:r>
     </w:p>
     <w:p>
@@ -1576,8 +1462,8 @@
 </file>
 
 <file path=word/numbering.xml><?xml version="1.0" encoding="utf-8"?>
-<w:numbering xmlns:wpc="http://schemas.microsoft.com/office/word/2010/wordprocessingCanvas" xmlns:mc="http://schemas.openxmlformats.org/markup-compatibility/2006" xmlns:o="urn:schemas-microsoft-com:office:office" xmlns:r="http://schemas.openxmlformats.org/officeDocument/2006/relationships" xmlns:m="http://schemas.openxmlformats.org/officeDocument/2006/math" xmlns:v="urn:schemas-microsoft-com:vml" xmlns:wp14="http://schemas.microsoft.com/office/word/2010/wordprocessingDrawing" xmlns:wp="http://schemas.openxmlformats.org/drawingml/2006/wordprocessingDrawing" xmlns:w10="urn:schemas-microsoft-com:office:word" xmlns:w="http://schemas.openxmlformats.org/wordprocessingml/2006/main" xmlns:w14="http://schemas.microsoft.com/office/word/2010/wordml" xmlns:wpg="http://schemas.microsoft.com/office/word/2010/wordprocessingGroup" xmlns:wpi="http://schemas.microsoft.com/office/word/2010/wordprocessingInk" xmlns:wne="http://schemas.microsoft.com/office/word/2006/wordml" xmlns:wps="http://schemas.microsoft.com/office/word/2010/wordprocessingShape" mc:Ignorable="w14 wp14">
-  <w:abstractNum w:abstractNumId="0">
+<w:numbering xmlns:wpc="http://schemas.microsoft.com/office/word/2010/wordprocessingCanvas" xmlns:cx="http://schemas.microsoft.com/office/drawing/2014/chartex" xmlns:cx1="http://schemas.microsoft.com/office/drawing/2015/9/8/chartex" xmlns:cx2="http://schemas.microsoft.com/office/drawing/2015/10/21/chartex" xmlns:cx3="http://schemas.microsoft.com/office/drawing/2016/5/9/chartex" xmlns:cx4="http://schemas.microsoft.com/office/drawing/2016/5/10/chartex" xmlns:cx5="http://schemas.microsoft.com/office/drawing/2016/5/11/chartex" xmlns:cx6="http://schemas.microsoft.com/office/drawing/2016/5/12/chartex" xmlns:cx7="http://schemas.microsoft.com/office/drawing/2016/5/13/chartex" xmlns:cx8="http://schemas.microsoft.com/office/drawing/2016/5/14/chartex" xmlns:mc="http://schemas.openxmlformats.org/markup-compatibility/2006" xmlns:aink="http://schemas.microsoft.com/office/drawing/2016/ink" xmlns:am3d="http://schemas.microsoft.com/office/drawing/2017/model3d" xmlns:o="urn:schemas-microsoft-com:office:office" xmlns:r="http://schemas.openxmlformats.org/officeDocument/2006/relationships" xmlns:m="http://schemas.openxmlformats.org/officeDocument/2006/math" xmlns:v="urn:schemas-microsoft-com:vml" xmlns:wp14="http://schemas.microsoft.com/office/word/2010/wordprocessingDrawing" xmlns:wp="http://schemas.openxmlformats.org/drawingml/2006/wordprocessingDrawing" xmlns:w10="urn:schemas-microsoft-com:office:word" xmlns:w="http://schemas.openxmlformats.org/wordprocessingml/2006/main" xmlns:w14="http://schemas.microsoft.com/office/word/2010/wordml" xmlns:w15="http://schemas.microsoft.com/office/word/2012/wordml" xmlns:w16cex="http://schemas.microsoft.com/office/word/2018/wordml/cex" xmlns:w16cid="http://schemas.microsoft.com/office/word/2016/wordml/cid" xmlns:w16="http://schemas.microsoft.com/office/word/2018/wordml" xmlns:w16se="http://schemas.microsoft.com/office/word/2015/wordml/symex" xmlns:wpg="http://schemas.microsoft.com/office/word/2010/wordprocessingGroup" xmlns:wpi="http://schemas.microsoft.com/office/word/2010/wordprocessingInk" xmlns:wne="http://schemas.microsoft.com/office/word/2006/wordml" xmlns:wps="http://schemas.microsoft.com/office/word/2010/wordprocessingShape" mc:Ignorable="w14 w15 w16se w16cid w16 w16cex wp14">
+  <w:abstractNum w:abstractNumId="0" w15:restartNumberingAfterBreak="0">
     <w:nsid w:val="B681A963"/>
     <w:multiLevelType w:val="singleLevel"/>
     <w:tmpl w:val="B681A963"/>
@@ -1592,7 +1478,7 @@
       </w:rPr>
     </w:lvl>
   </w:abstractNum>
-  <w:abstractNum w:abstractNumId="1">
+  <w:abstractNum w:abstractNumId="1" w15:restartNumberingAfterBreak="0">
     <w:nsid w:val="D2B0CBC2"/>
     <w:multiLevelType w:val="singleLevel"/>
     <w:tmpl w:val="D2B0CBC2"/>
@@ -1607,7 +1493,7 @@
       </w:rPr>
     </w:lvl>
   </w:abstractNum>
-  <w:abstractNum w:abstractNumId="2">
+  <w:abstractNum w:abstractNumId="2" w15:restartNumberingAfterBreak="0">
     <w:nsid w:val="07C1555B"/>
     <w:multiLevelType w:val="singleLevel"/>
     <w:tmpl w:val="07C1555B"/>
@@ -1622,7 +1508,7 @@
       </w:rPr>
     </w:lvl>
   </w:abstractNum>
-  <w:abstractNum w:abstractNumId="3">
+  <w:abstractNum w:abstractNumId="3" w15:restartNumberingAfterBreak="0">
     <w:nsid w:val="28BD2628"/>
     <w:multiLevelType w:val="multilevel"/>
     <w:tmpl w:val="28BD2628"/>
@@ -1816,7 +1702,7 @@
       </w:rPr>
     </w:lvl>
   </w:abstractNum>
-  <w:abstractNum w:abstractNumId="4">
+  <w:abstractNum w:abstractNumId="4" w15:restartNumberingAfterBreak="0">
     <w:nsid w:val="6C1C4EDF"/>
     <w:multiLevelType w:val="multilevel"/>
     <w:tmpl w:val="6C1C4EDF"/>
@@ -2029,7 +1915,7 @@
 </file>
 
 <file path=word/styles.xml><?xml version="1.0" encoding="utf-8"?>
-<w:styles xmlns:mc="http://schemas.openxmlformats.org/markup-compatibility/2006" xmlns:r="http://schemas.openxmlformats.org/officeDocument/2006/relationships" xmlns:w="http://schemas.openxmlformats.org/wordprocessingml/2006/main" xmlns:w14="http://schemas.microsoft.com/office/word/2010/wordml" mc:Ignorable="w14">
+<w:styles xmlns:mc="http://schemas.openxmlformats.org/markup-compatibility/2006" xmlns:r="http://schemas.openxmlformats.org/officeDocument/2006/relationships" xmlns:w="http://schemas.openxmlformats.org/wordprocessingml/2006/main" xmlns:w14="http://schemas.microsoft.com/office/word/2010/wordml" xmlns:w15="http://schemas.microsoft.com/office/word/2012/wordml" xmlns:w16cex="http://schemas.microsoft.com/office/word/2018/wordml/cex" xmlns:w16cid="http://schemas.microsoft.com/office/word/2016/wordml/cid" xmlns:w16="http://schemas.microsoft.com/office/word/2018/wordml" xmlns:w16se="http://schemas.microsoft.com/office/word/2015/wordml/symex" mc:Ignorable="w14 w15 w16se w16cid w16 w16cex">
   <w:docDefaults>
     <w:rPrDefault>
       <w:rPr>
@@ -2039,199 +1925,383 @@
     </w:rPrDefault>
     <w:pPrDefault/>
   </w:docDefaults>
-  <w:latentStyles w:defLockedState="0" w:defUIPriority="0" w:defSemiHidden="1" w:defUnhideWhenUsed="1" w:defQFormat="0" w:count="267">
-    <w:lsdException w:name="Normal" w:semiHidden="0" w:unhideWhenUsed="0" w:qFormat="1"/>
-    <w:lsdException w:name="heading 1" w:semiHidden="0" w:uiPriority="9" w:unhideWhenUsed="0" w:qFormat="1"/>
-    <w:lsdException w:name="heading 2" w:uiPriority="9" w:qFormat="1"/>
-    <w:lsdException w:name="heading 3" w:uiPriority="9" w:qFormat="1"/>
-    <w:lsdException w:name="heading 4" w:uiPriority="9" w:qFormat="1"/>
-    <w:lsdException w:name="heading 5" w:uiPriority="9" w:qFormat="1"/>
-    <w:lsdException w:name="heading 6" w:uiPriority="9" w:qFormat="1"/>
-    <w:lsdException w:name="heading 7" w:uiPriority="9" w:qFormat="1"/>
-    <w:lsdException w:name="heading 8" w:uiPriority="9" w:qFormat="1"/>
-    <w:lsdException w:name="heading 9" w:uiPriority="9" w:qFormat="1"/>
-    <w:lsdException w:name="toc 1" w:uiPriority="39"/>
-    <w:lsdException w:name="toc 2" w:uiPriority="39"/>
-    <w:lsdException w:name="toc 3" w:uiPriority="39"/>
-    <w:lsdException w:name="toc 4" w:uiPriority="39"/>
-    <w:lsdException w:name="toc 5" w:uiPriority="39"/>
-    <w:lsdException w:name="toc 6" w:uiPriority="39"/>
-    <w:lsdException w:name="toc 7" w:uiPriority="39"/>
-    <w:lsdException w:name="toc 8" w:uiPriority="39"/>
-    <w:lsdException w:name="toc 9" w:uiPriority="39"/>
-    <w:lsdException w:name="annotation text" w:uiPriority="99" w:qFormat="1"/>
-    <w:lsdException w:name="caption" w:uiPriority="35" w:qFormat="1"/>
-    <w:lsdException w:name="annotation reference" w:uiPriority="99" w:qFormat="1"/>
-    <w:lsdException w:name="Title" w:semiHidden="0" w:uiPriority="10" w:unhideWhenUsed="0" w:qFormat="1"/>
-    <w:lsdException w:name="Default Paragraph Font" w:uiPriority="1" w:qFormat="1"/>
-    <w:lsdException w:name="Subtitle" w:semiHidden="0" w:uiPriority="11" w:unhideWhenUsed="0" w:qFormat="1"/>
-    <w:lsdException w:name="Hyperlink" w:semiHidden="0" w:uiPriority="99" w:qFormat="1"/>
-    <w:lsdException w:name="FollowedHyperlink" w:uiPriority="99" w:qFormat="1"/>
-    <w:lsdException w:name="Strong" w:semiHidden="0" w:uiPriority="22" w:unhideWhenUsed="0" w:qFormat="1"/>
-    <w:lsdException w:name="Emphasis" w:semiHidden="0" w:uiPriority="20" w:unhideWhenUsed="0" w:qFormat="1"/>
-    <w:lsdException w:name="HTML Top of Form" w:uiPriority="99"/>
-    <w:lsdException w:name="HTML Bottom of Form" w:uiPriority="99"/>
-    <w:lsdException w:name="Normal Table" w:uiPriority="99"/>
-    <w:lsdException w:name="annotation subject" w:uiPriority="99"/>
-    <w:lsdException w:name="No List" w:uiPriority="99"/>
-    <w:lsdException w:name="Outline List 1" w:uiPriority="99"/>
-    <w:lsdException w:name="Outline List 2" w:uiPriority="99"/>
-    <w:lsdException w:name="Outline List 3" w:uiPriority="99"/>
-    <w:lsdException w:name="Table Simple 1" w:uiPriority="99"/>
-    <w:lsdException w:name="Table Simple 2" w:uiPriority="99"/>
-    <w:lsdException w:name="Table Simple 3" w:uiPriority="99"/>
-    <w:lsdException w:name="Table Classic 1" w:uiPriority="99"/>
-    <w:lsdException w:name="Table Classic 2" w:uiPriority="99"/>
-    <w:lsdException w:name="Table Classic 3" w:uiPriority="99"/>
-    <w:lsdException w:name="Table Classic 4" w:uiPriority="99"/>
-    <w:lsdException w:name="Table Colorful 1" w:uiPriority="99"/>
-    <w:lsdException w:name="Table Colorful 2" w:uiPriority="99"/>
-    <w:lsdException w:name="Table Colorful 3" w:uiPriority="99"/>
-    <w:lsdException w:name="Table Columns 1" w:uiPriority="99"/>
-    <w:lsdException w:name="Table Columns 2" w:uiPriority="99"/>
-    <w:lsdException w:name="Table Columns 3" w:uiPriority="99"/>
-    <w:lsdException w:name="Table Columns 4" w:uiPriority="99"/>
-    <w:lsdException w:name="Table Columns 5" w:uiPriority="99"/>
-    <w:lsdException w:name="Table Grid 1" w:uiPriority="99"/>
-    <w:lsdException w:name="Table Grid 2" w:uiPriority="99"/>
-    <w:lsdException w:name="Table Grid 3" w:uiPriority="99"/>
-    <w:lsdException w:name="Table Grid 4" w:uiPriority="99"/>
-    <w:lsdException w:name="Table Grid 5" w:uiPriority="99"/>
-    <w:lsdException w:name="Table Grid 6" w:uiPriority="99"/>
-    <w:lsdException w:name="Table Grid 7" w:uiPriority="99"/>
-    <w:lsdException w:name="Table Grid 8" w:uiPriority="99"/>
-    <w:lsdException w:name="Table List 1" w:uiPriority="99"/>
-    <w:lsdException w:name="Table List 2" w:uiPriority="99"/>
-    <w:lsdException w:name="Table List 3" w:uiPriority="99"/>
-    <w:lsdException w:name="Table List 4" w:uiPriority="99"/>
-    <w:lsdException w:name="Table List 5" w:uiPriority="99"/>
-    <w:lsdException w:name="Table List 6" w:uiPriority="99"/>
-    <w:lsdException w:name="Table List 7" w:uiPriority="99"/>
-    <w:lsdException w:name="Table List 8" w:uiPriority="99"/>
-    <w:lsdException w:name="Table 3D effects 1" w:uiPriority="99"/>
-    <w:lsdException w:name="Table 3D effects 2" w:uiPriority="99"/>
-    <w:lsdException w:name="Table 3D effects 3" w:uiPriority="99"/>
-    <w:lsdException w:name="Table Contemporary" w:uiPriority="99"/>
-    <w:lsdException w:name="Table Elegant" w:uiPriority="99"/>
-    <w:lsdException w:name="Table Professional" w:uiPriority="99"/>
-    <w:lsdException w:name="Table Subtle 1" w:uiPriority="99"/>
-    <w:lsdException w:name="Table Subtle 2" w:uiPriority="99"/>
-    <w:lsdException w:name="Table Web 1" w:uiPriority="99"/>
-    <w:lsdException w:name="Table Web 2" w:uiPriority="99"/>
-    <w:lsdException w:name="Table Web 3" w:uiPriority="99"/>
-    <w:lsdException w:name="Table Grid" w:semiHidden="0" w:uiPriority="99" w:unhideWhenUsed="0"/>
-    <w:lsdException w:name="Table Theme" w:uiPriority="99"/>
-    <w:lsdException w:name="Placeholder Text" w:uiPriority="99" w:unhideWhenUsed="0"/>
-    <w:lsdException w:name="No Spacing" w:semiHidden="0" w:uiPriority="99" w:unhideWhenUsed="0"/>
-    <w:lsdException w:name="Light Shading" w:semiHidden="0" w:uiPriority="60" w:unhideWhenUsed="0"/>
-    <w:lsdException w:name="Light List" w:semiHidden="0" w:uiPriority="61" w:unhideWhenUsed="0"/>
-    <w:lsdException w:name="Light Grid" w:semiHidden="0" w:uiPriority="62" w:unhideWhenUsed="0"/>
-    <w:lsdException w:name="Medium Shading 1" w:semiHidden="0" w:uiPriority="63" w:unhideWhenUsed="0"/>
-    <w:lsdException w:name="Medium Shading 2" w:semiHidden="0" w:uiPriority="64" w:unhideWhenUsed="0"/>
-    <w:lsdException w:name="Medium List 1" w:semiHidden="0" w:uiPriority="65" w:unhideWhenUsed="0"/>
-    <w:lsdException w:name="Medium List 2" w:semiHidden="0" w:uiPriority="66" w:unhideWhenUsed="0"/>
-    <w:lsdException w:name="Medium Grid 1" w:semiHidden="0" w:uiPriority="67" w:unhideWhenUsed="0"/>
-    <w:lsdException w:name="Medium Grid 2" w:semiHidden="0" w:uiPriority="68" w:unhideWhenUsed="0"/>
-    <w:lsdException w:name="Medium Grid 3" w:semiHidden="0" w:uiPriority="69" w:unhideWhenUsed="0"/>
-    <w:lsdException w:name="Dark List" w:semiHidden="0" w:uiPriority="70" w:unhideWhenUsed="0"/>
-    <w:lsdException w:name="Colorful Shading" w:semiHidden="0" w:uiPriority="71" w:unhideWhenUsed="0"/>
-    <w:lsdException w:name="Colorful List" w:semiHidden="0" w:uiPriority="72" w:unhideWhenUsed="0"/>
-    <w:lsdException w:name="Colorful Grid" w:semiHidden="0" w:uiPriority="73" w:unhideWhenUsed="0"/>
-    <w:lsdException w:name="Light Shading Accent 1" w:semiHidden="0" w:uiPriority="60" w:unhideWhenUsed="0"/>
-    <w:lsdException w:name="Light List Accent 1" w:semiHidden="0" w:uiPriority="61" w:unhideWhenUsed="0"/>
-    <w:lsdException w:name="Light Grid Accent 1" w:semiHidden="0" w:uiPriority="62" w:unhideWhenUsed="0"/>
-    <w:lsdException w:name="Medium Shading 1 Accent 1" w:semiHidden="0" w:uiPriority="63" w:unhideWhenUsed="0"/>
-    <w:lsdException w:name="Medium Shading 2 Accent 1" w:semiHidden="0" w:uiPriority="64" w:unhideWhenUsed="0"/>
-    <w:lsdException w:name="Medium List 1 Accent 1" w:semiHidden="0" w:uiPriority="65" w:unhideWhenUsed="0"/>
-    <w:lsdException w:name="Revision" w:uiPriority="99" w:unhideWhenUsed="0"/>
-    <w:lsdException w:name="List Paragraph" w:semiHidden="0" w:uiPriority="99" w:unhideWhenUsed="0"/>
-    <w:lsdException w:name="Quote" w:semiHidden="0" w:uiPriority="99" w:unhideWhenUsed="0"/>
-    <w:lsdException w:name="Intense Quote" w:semiHidden="0" w:uiPriority="99" w:unhideWhenUsed="0"/>
-    <w:lsdException w:name="Medium List 2 Accent 1" w:semiHidden="0" w:uiPriority="66" w:unhideWhenUsed="0"/>
-    <w:lsdException w:name="Medium Grid 1 Accent 1" w:semiHidden="0" w:uiPriority="67" w:unhideWhenUsed="0"/>
-    <w:lsdException w:name="Medium Grid 2 Accent 1" w:semiHidden="0" w:uiPriority="68" w:unhideWhenUsed="0"/>
-    <w:lsdException w:name="Medium Grid 3 Accent 1" w:semiHidden="0" w:uiPriority="69" w:unhideWhenUsed="0"/>
-    <w:lsdException w:name="Dark List Accent 1" w:semiHidden="0" w:uiPriority="70" w:unhideWhenUsed="0"/>
-    <w:lsdException w:name="Colorful Shading Accent 1" w:semiHidden="0" w:uiPriority="71" w:unhideWhenUsed="0"/>
-    <w:lsdException w:name="Colorful List Accent 1" w:semiHidden="0" w:uiPriority="72" w:unhideWhenUsed="0"/>
-    <w:lsdException w:name="Colorful Grid Accent 1" w:semiHidden="0" w:uiPriority="73" w:unhideWhenUsed="0"/>
-    <w:lsdException w:name="Light Shading Accent 2" w:semiHidden="0" w:uiPriority="60" w:unhideWhenUsed="0"/>
-    <w:lsdException w:name="Light List Accent 2" w:semiHidden="0" w:uiPriority="61" w:unhideWhenUsed="0"/>
-    <w:lsdException w:name="Light Grid Accent 2" w:semiHidden="0" w:uiPriority="62" w:unhideWhenUsed="0"/>
-    <w:lsdException w:name="Medium Shading 1 Accent 2" w:semiHidden="0" w:uiPriority="63" w:unhideWhenUsed="0"/>
-    <w:lsdException w:name="Medium Shading 2 Accent 2" w:semiHidden="0" w:uiPriority="64" w:unhideWhenUsed="0"/>
-    <w:lsdException w:name="Medium List 1 Accent 2" w:semiHidden="0" w:uiPriority="65" w:unhideWhenUsed="0"/>
-    <w:lsdException w:name="Medium List 2 Accent 2" w:semiHidden="0" w:uiPriority="66" w:unhideWhenUsed="0"/>
-    <w:lsdException w:name="Medium Grid 1 Accent 2" w:semiHidden="0" w:uiPriority="67" w:unhideWhenUsed="0"/>
-    <w:lsdException w:name="Medium Grid 2 Accent 2" w:semiHidden="0" w:uiPriority="68" w:unhideWhenUsed="0"/>
-    <w:lsdException w:name="Medium Grid 3 Accent 2" w:semiHidden="0" w:uiPriority="69" w:unhideWhenUsed="0"/>
-    <w:lsdException w:name="Dark List Accent 2" w:semiHidden="0" w:uiPriority="70" w:unhideWhenUsed="0"/>
-    <w:lsdException w:name="Colorful Shading Accent 2" w:semiHidden="0" w:uiPriority="71" w:unhideWhenUsed="0"/>
-    <w:lsdException w:name="Colorful List Accent 2" w:semiHidden="0" w:uiPriority="72" w:unhideWhenUsed="0"/>
-    <w:lsdException w:name="Colorful Grid Accent 2" w:semiHidden="0" w:uiPriority="73" w:unhideWhenUsed="0"/>
-    <w:lsdException w:name="Light Shading Accent 3" w:semiHidden="0" w:uiPriority="60" w:unhideWhenUsed="0"/>
-    <w:lsdException w:name="Light List Accent 3" w:semiHidden="0" w:uiPriority="61" w:unhideWhenUsed="0"/>
-    <w:lsdException w:name="Light Grid Accent 3" w:semiHidden="0" w:uiPriority="62" w:unhideWhenUsed="0"/>
-    <w:lsdException w:name="Medium Shading 1 Accent 3" w:semiHidden="0" w:uiPriority="63" w:unhideWhenUsed="0"/>
-    <w:lsdException w:name="Medium Shading 2 Accent 3" w:semiHidden="0" w:uiPriority="64" w:unhideWhenUsed="0"/>
-    <w:lsdException w:name="Medium List 1 Accent 3" w:semiHidden="0" w:uiPriority="65" w:unhideWhenUsed="0"/>
-    <w:lsdException w:name="Medium List 2 Accent 3" w:semiHidden="0" w:uiPriority="66" w:unhideWhenUsed="0"/>
-    <w:lsdException w:name="Medium Grid 1 Accent 3" w:semiHidden="0" w:uiPriority="67" w:unhideWhenUsed="0"/>
-    <w:lsdException w:name="Medium Grid 2 Accent 3" w:semiHidden="0" w:uiPriority="68" w:unhideWhenUsed="0"/>
-    <w:lsdException w:name="Medium Grid 3 Accent 3" w:semiHidden="0" w:uiPriority="69" w:unhideWhenUsed="0"/>
-    <w:lsdException w:name="Dark List Accent 3" w:semiHidden="0" w:uiPriority="70" w:unhideWhenUsed="0"/>
-    <w:lsdException w:name="Colorful Shading Accent 3" w:semiHidden="0" w:uiPriority="71" w:unhideWhenUsed="0"/>
-    <w:lsdException w:name="Colorful List Accent 3" w:semiHidden="0" w:uiPriority="72" w:unhideWhenUsed="0"/>
-    <w:lsdException w:name="Colorful Grid Accent 3" w:semiHidden="0" w:uiPriority="73" w:unhideWhenUsed="0"/>
-    <w:lsdException w:name="Light Shading Accent 4" w:semiHidden="0" w:uiPriority="60" w:unhideWhenUsed="0"/>
-    <w:lsdException w:name="Light List Accent 4" w:semiHidden="0" w:uiPriority="61" w:unhideWhenUsed="0"/>
-    <w:lsdException w:name="Light Grid Accent 4" w:semiHidden="0" w:uiPriority="62" w:unhideWhenUsed="0"/>
-    <w:lsdException w:name="Medium Shading 1 Accent 4" w:semiHidden="0" w:uiPriority="63" w:unhideWhenUsed="0"/>
-    <w:lsdException w:name="Medium Shading 2 Accent 4" w:semiHidden="0" w:uiPriority="64" w:unhideWhenUsed="0"/>
-    <w:lsdException w:name="Medium List 1 Accent 4" w:semiHidden="0" w:uiPriority="65" w:unhideWhenUsed="0"/>
-    <w:lsdException w:name="Medium List 2 Accent 4" w:semiHidden="0" w:uiPriority="66" w:unhideWhenUsed="0"/>
-    <w:lsdException w:name="Medium Grid 1 Accent 4" w:semiHidden="0" w:uiPriority="67" w:unhideWhenUsed="0"/>
-    <w:lsdException w:name="Medium Grid 2 Accent 4" w:semiHidden="0" w:uiPriority="68" w:unhideWhenUsed="0"/>
-    <w:lsdException w:name="Medium Grid 3 Accent 4" w:semiHidden="0" w:uiPriority="69" w:unhideWhenUsed="0"/>
-    <w:lsdException w:name="Dark List Accent 4" w:semiHidden="0" w:uiPriority="70" w:unhideWhenUsed="0"/>
-    <w:lsdException w:name="Colorful Shading Accent 4" w:semiHidden="0" w:uiPriority="71" w:unhideWhenUsed="0"/>
-    <w:lsdException w:name="Colorful List Accent 4" w:semiHidden="0" w:uiPriority="72" w:unhideWhenUsed="0"/>
-    <w:lsdException w:name="Colorful Grid Accent 4" w:semiHidden="0" w:uiPriority="73" w:unhideWhenUsed="0"/>
-    <w:lsdException w:name="Light Shading Accent 5" w:semiHidden="0" w:uiPriority="60" w:unhideWhenUsed="0"/>
-    <w:lsdException w:name="Light List Accent 5" w:semiHidden="0" w:uiPriority="61" w:unhideWhenUsed="0"/>
-    <w:lsdException w:name="Light Grid Accent 5" w:semiHidden="0" w:uiPriority="62" w:unhideWhenUsed="0"/>
-    <w:lsdException w:name="Medium Shading 1 Accent 5" w:semiHidden="0" w:uiPriority="63" w:unhideWhenUsed="0"/>
-    <w:lsdException w:name="Medium Shading 2 Accent 5" w:semiHidden="0" w:uiPriority="64" w:unhideWhenUsed="0"/>
-    <w:lsdException w:name="Medium List 1 Accent 5" w:semiHidden="0" w:uiPriority="65" w:unhideWhenUsed="0"/>
-    <w:lsdException w:name="Medium List 2 Accent 5" w:semiHidden="0" w:uiPriority="66" w:unhideWhenUsed="0"/>
-    <w:lsdException w:name="Medium Grid 1 Accent 5" w:semiHidden="0" w:uiPriority="67" w:unhideWhenUsed="0"/>
-    <w:lsdException w:name="Medium Grid 2 Accent 5" w:semiHidden="0" w:uiPriority="68" w:unhideWhenUsed="0"/>
-    <w:lsdException w:name="Medium Grid 3 Accent 5" w:semiHidden="0" w:uiPriority="69" w:unhideWhenUsed="0"/>
-    <w:lsdException w:name="Dark List Accent 5" w:semiHidden="0" w:uiPriority="70" w:unhideWhenUsed="0"/>
-    <w:lsdException w:name="Colorful Shading Accent 5" w:semiHidden="0" w:uiPriority="71" w:unhideWhenUsed="0"/>
-    <w:lsdException w:name="Colorful List Accent 5" w:semiHidden="0" w:uiPriority="72" w:unhideWhenUsed="0"/>
-    <w:lsdException w:name="Colorful Grid Accent 5" w:semiHidden="0" w:uiPriority="73" w:unhideWhenUsed="0"/>
-    <w:lsdException w:name="Light Shading Accent 6" w:semiHidden="0" w:uiPriority="60" w:unhideWhenUsed="0"/>
-    <w:lsdException w:name="Light List Accent 6" w:semiHidden="0" w:uiPriority="61" w:unhideWhenUsed="0"/>
-    <w:lsdException w:name="Light Grid Accent 6" w:semiHidden="0" w:uiPriority="62" w:unhideWhenUsed="0"/>
-    <w:lsdException w:name="Medium Shading 1 Accent 6" w:semiHidden="0" w:uiPriority="63" w:unhideWhenUsed="0"/>
-    <w:lsdException w:name="Medium Shading 2 Accent 6" w:semiHidden="0" w:uiPriority="64" w:unhideWhenUsed="0"/>
-    <w:lsdException w:name="Medium List 1 Accent 6" w:semiHidden="0" w:uiPriority="65" w:unhideWhenUsed="0"/>
-    <w:lsdException w:name="Medium List 2 Accent 6" w:semiHidden="0" w:uiPriority="66" w:unhideWhenUsed="0"/>
-    <w:lsdException w:name="Medium Grid 1 Accent 6" w:semiHidden="0" w:uiPriority="67" w:unhideWhenUsed="0"/>
-    <w:lsdException w:name="Medium Grid 2 Accent 6" w:semiHidden="0" w:uiPriority="68" w:unhideWhenUsed="0"/>
-    <w:lsdException w:name="Medium Grid 3 Accent 6" w:semiHidden="0" w:uiPriority="69" w:unhideWhenUsed="0"/>
-    <w:lsdException w:name="Dark List Accent 6" w:semiHidden="0" w:uiPriority="70" w:unhideWhenUsed="0"/>
-    <w:lsdException w:name="Colorful Shading Accent 6" w:semiHidden="0" w:uiPriority="71" w:unhideWhenUsed="0"/>
-    <w:lsdException w:name="Colorful List Accent 6" w:semiHidden="0" w:uiPriority="72" w:unhideWhenUsed="0"/>
-    <w:lsdException w:name="Colorful Grid Accent 6" w:semiHidden="0" w:uiPriority="73" w:unhideWhenUsed="0"/>
-    <w:lsdException w:name="Subtle Emphasis" w:semiHidden="0" w:uiPriority="19" w:unhideWhenUsed="0" w:qFormat="1"/>
-    <w:lsdException w:name="Intense Emphasis" w:semiHidden="0" w:uiPriority="21" w:unhideWhenUsed="0" w:qFormat="1"/>
-    <w:lsdException w:name="Subtle Reference" w:semiHidden="0" w:uiPriority="31" w:unhideWhenUsed="0" w:qFormat="1"/>
-    <w:lsdException w:name="Intense Reference" w:semiHidden="0" w:uiPriority="32" w:unhideWhenUsed="0" w:qFormat="1"/>
-    <w:lsdException w:name="Book Title" w:semiHidden="0" w:uiPriority="33" w:unhideWhenUsed="0" w:qFormat="1"/>
-    <w:lsdException w:name="Bibliography" w:uiPriority="37"/>
-    <w:lsdException w:name="TOC Heading" w:uiPriority="39" w:qFormat="1"/>
+  <w:latentStyles w:defLockedState="0" w:defUIPriority="0" w:defSemiHidden="0" w:defUnhideWhenUsed="0" w:defQFormat="0" w:count="376">
+    <w:lsdException w:name="Normal" w:qFormat="1"/>
+    <w:lsdException w:name="heading 1" w:uiPriority="9" w:qFormat="1"/>
+    <w:lsdException w:name="heading 2" w:semiHidden="1" w:uiPriority="9" w:unhideWhenUsed="1" w:qFormat="1"/>
+    <w:lsdException w:name="heading 3" w:semiHidden="1" w:uiPriority="9" w:unhideWhenUsed="1" w:qFormat="1"/>
+    <w:lsdException w:name="heading 4" w:semiHidden="1" w:uiPriority="9" w:unhideWhenUsed="1" w:qFormat="1"/>
+    <w:lsdException w:name="heading 5" w:semiHidden="1" w:uiPriority="9" w:unhideWhenUsed="1" w:qFormat="1"/>
+    <w:lsdException w:name="heading 6" w:semiHidden="1" w:uiPriority="9" w:unhideWhenUsed="1" w:qFormat="1"/>
+    <w:lsdException w:name="heading 7" w:semiHidden="1" w:uiPriority="9" w:unhideWhenUsed="1" w:qFormat="1"/>
+    <w:lsdException w:name="heading 8" w:semiHidden="1" w:uiPriority="9" w:unhideWhenUsed="1" w:qFormat="1"/>
+    <w:lsdException w:name="heading 9" w:semiHidden="1" w:uiPriority="9" w:unhideWhenUsed="1" w:qFormat="1"/>
+    <w:lsdException w:name="index 1" w:semiHidden="1" w:unhideWhenUsed="1"/>
+    <w:lsdException w:name="index 2" w:semiHidden="1" w:unhideWhenUsed="1"/>
+    <w:lsdException w:name="index 3" w:semiHidden="1" w:unhideWhenUsed="1"/>
+    <w:lsdException w:name="index 4" w:semiHidden="1" w:unhideWhenUsed="1"/>
+    <w:lsdException w:name="index 5" w:semiHidden="1" w:unhideWhenUsed="1"/>
+    <w:lsdException w:name="index 6" w:semiHidden="1" w:unhideWhenUsed="1"/>
+    <w:lsdException w:name="index 7" w:semiHidden="1" w:unhideWhenUsed="1"/>
+    <w:lsdException w:name="index 8" w:semiHidden="1" w:unhideWhenUsed="1"/>
+    <w:lsdException w:name="index 9" w:semiHidden="1" w:unhideWhenUsed="1"/>
+    <w:lsdException w:name="toc 1" w:semiHidden="1" w:uiPriority="39" w:unhideWhenUsed="1"/>
+    <w:lsdException w:name="toc 2" w:semiHidden="1" w:uiPriority="39" w:unhideWhenUsed="1"/>
+    <w:lsdException w:name="toc 3" w:semiHidden="1" w:uiPriority="39" w:unhideWhenUsed="1"/>
+    <w:lsdException w:name="toc 4" w:semiHidden="1" w:uiPriority="39" w:unhideWhenUsed="1"/>
+    <w:lsdException w:name="toc 5" w:semiHidden="1" w:uiPriority="39" w:unhideWhenUsed="1"/>
+    <w:lsdException w:name="toc 6" w:semiHidden="1" w:uiPriority="39" w:unhideWhenUsed="1"/>
+    <w:lsdException w:name="toc 7" w:semiHidden="1" w:uiPriority="39" w:unhideWhenUsed="1"/>
+    <w:lsdException w:name="toc 8" w:semiHidden="1" w:uiPriority="39" w:unhideWhenUsed="1"/>
+    <w:lsdException w:name="toc 9" w:semiHidden="1" w:uiPriority="39" w:unhideWhenUsed="1"/>
+    <w:lsdException w:name="Normal Indent" w:semiHidden="1" w:unhideWhenUsed="1"/>
+    <w:lsdException w:name="footnote text" w:semiHidden="1" w:unhideWhenUsed="1"/>
+    <w:lsdException w:name="annotation text" w:semiHidden="1" w:uiPriority="99" w:unhideWhenUsed="1" w:qFormat="1"/>
+    <w:lsdException w:name="header" w:semiHidden="1" w:unhideWhenUsed="1"/>
+    <w:lsdException w:name="footer" w:semiHidden="1" w:unhideWhenUsed="1"/>
+    <w:lsdException w:name="index heading" w:semiHidden="1" w:unhideWhenUsed="1"/>
+    <w:lsdException w:name="caption" w:semiHidden="1" w:uiPriority="35" w:unhideWhenUsed="1" w:qFormat="1"/>
+    <w:lsdException w:name="table of figures" w:semiHidden="1" w:unhideWhenUsed="1"/>
+    <w:lsdException w:name="envelope address" w:semiHidden="1" w:unhideWhenUsed="1"/>
+    <w:lsdException w:name="envelope return" w:semiHidden="1" w:unhideWhenUsed="1"/>
+    <w:lsdException w:name="footnote reference" w:semiHidden="1" w:unhideWhenUsed="1"/>
+    <w:lsdException w:name="annotation reference" w:semiHidden="1" w:uiPriority="99" w:unhideWhenUsed="1" w:qFormat="1"/>
+    <w:lsdException w:name="line number" w:semiHidden="1" w:unhideWhenUsed="1"/>
+    <w:lsdException w:name="page number" w:semiHidden="1" w:unhideWhenUsed="1"/>
+    <w:lsdException w:name="endnote reference" w:semiHidden="1" w:unhideWhenUsed="1"/>
+    <w:lsdException w:name="endnote text" w:semiHidden="1" w:unhideWhenUsed="1"/>
+    <w:lsdException w:name="table of authorities" w:semiHidden="1" w:unhideWhenUsed="1"/>
+    <w:lsdException w:name="macro" w:semiHidden="1" w:unhideWhenUsed="1"/>
+    <w:lsdException w:name="toa heading" w:semiHidden="1" w:unhideWhenUsed="1"/>
+    <w:lsdException w:name="List" w:semiHidden="1" w:unhideWhenUsed="1"/>
+    <w:lsdException w:name="List Bullet" w:semiHidden="1" w:unhideWhenUsed="1"/>
+    <w:lsdException w:name="List Number" w:semiHidden="1" w:unhideWhenUsed="1"/>
+    <w:lsdException w:name="List 2" w:semiHidden="1" w:unhideWhenUsed="1"/>
+    <w:lsdException w:name="List 3" w:semiHidden="1" w:unhideWhenUsed="1"/>
+    <w:lsdException w:name="List 4" w:semiHidden="1" w:unhideWhenUsed="1"/>
+    <w:lsdException w:name="List 5" w:semiHidden="1" w:unhideWhenUsed="1"/>
+    <w:lsdException w:name="List Bullet 2" w:semiHidden="1" w:unhideWhenUsed="1"/>
+    <w:lsdException w:name="List Bullet 3" w:semiHidden="1" w:unhideWhenUsed="1"/>
+    <w:lsdException w:name="List Bullet 4" w:semiHidden="1" w:unhideWhenUsed="1"/>
+    <w:lsdException w:name="List Bullet 5" w:semiHidden="1" w:unhideWhenUsed="1"/>
+    <w:lsdException w:name="List Number 2" w:semiHidden="1" w:unhideWhenUsed="1"/>
+    <w:lsdException w:name="List Number 3" w:semiHidden="1" w:unhideWhenUsed="1"/>
+    <w:lsdException w:name="List Number 4" w:semiHidden="1" w:unhideWhenUsed="1"/>
+    <w:lsdException w:name="List Number 5" w:semiHidden="1" w:unhideWhenUsed="1"/>
+    <w:lsdException w:name="Title" w:uiPriority="10" w:qFormat="1"/>
+    <w:lsdException w:name="Closing" w:semiHidden="1" w:unhideWhenUsed="1"/>
+    <w:lsdException w:name="Signature" w:semiHidden="1" w:unhideWhenUsed="1"/>
+    <w:lsdException w:name="Default Paragraph Font" w:semiHidden="1" w:uiPriority="1" w:unhideWhenUsed="1" w:qFormat="1"/>
+    <w:lsdException w:name="Body Text" w:semiHidden="1" w:unhideWhenUsed="1"/>
+    <w:lsdException w:name="Body Text Indent" w:semiHidden="1" w:unhideWhenUsed="1"/>
+    <w:lsdException w:name="List Continue" w:semiHidden="1" w:unhideWhenUsed="1"/>
+    <w:lsdException w:name="List Continue 2" w:semiHidden="1" w:unhideWhenUsed="1"/>
+    <w:lsdException w:name="List Continue 3" w:semiHidden="1" w:unhideWhenUsed="1"/>
+    <w:lsdException w:name="List Continue 4" w:semiHidden="1" w:unhideWhenUsed="1"/>
+    <w:lsdException w:name="List Continue 5" w:semiHidden="1" w:unhideWhenUsed="1"/>
+    <w:lsdException w:name="Message Header" w:semiHidden="1" w:unhideWhenUsed="1"/>
+    <w:lsdException w:name="Subtitle" w:uiPriority="11" w:qFormat="1"/>
+    <w:lsdException w:name="Salutation" w:semiHidden="1" w:unhideWhenUsed="1"/>
+    <w:lsdException w:name="Date" w:semiHidden="1" w:unhideWhenUsed="1"/>
+    <w:lsdException w:name="Body Text First Indent" w:semiHidden="1" w:unhideWhenUsed="1"/>
+    <w:lsdException w:name="Body Text First Indent 2" w:semiHidden="1" w:unhideWhenUsed="1"/>
+    <w:lsdException w:name="Note Heading" w:semiHidden="1" w:unhideWhenUsed="1"/>
+    <w:lsdException w:name="Body Text 2" w:semiHidden="1" w:unhideWhenUsed="1"/>
+    <w:lsdException w:name="Body Text 3" w:semiHidden="1" w:unhideWhenUsed="1"/>
+    <w:lsdException w:name="Body Text Indent 2" w:semiHidden="1" w:unhideWhenUsed="1"/>
+    <w:lsdException w:name="Body Text Indent 3" w:semiHidden="1" w:unhideWhenUsed="1"/>
+    <w:lsdException w:name="Block Text" w:semiHidden="1" w:unhideWhenUsed="1"/>
+    <w:lsdException w:name="Hyperlink" w:uiPriority="99" w:unhideWhenUsed="1" w:qFormat="1"/>
+    <w:lsdException w:name="FollowedHyperlink" w:semiHidden="1" w:uiPriority="99" w:unhideWhenUsed="1" w:qFormat="1"/>
+    <w:lsdException w:name="Strong" w:uiPriority="22" w:qFormat="1"/>
+    <w:lsdException w:name="Emphasis" w:uiPriority="20" w:qFormat="1"/>
+    <w:lsdException w:name="Document Map" w:semiHidden="1" w:unhideWhenUsed="1"/>
+    <w:lsdException w:name="Plain Text" w:semiHidden="1" w:unhideWhenUsed="1"/>
+    <w:lsdException w:name="E-mail Signature" w:semiHidden="1" w:unhideWhenUsed="1"/>
+    <w:lsdException w:name="HTML Top of Form" w:semiHidden="1" w:uiPriority="99" w:unhideWhenUsed="1"/>
+    <w:lsdException w:name="HTML Bottom of Form" w:semiHidden="1" w:uiPriority="99" w:unhideWhenUsed="1"/>
+    <w:lsdException w:name="Normal (Web)" w:semiHidden="1" w:unhideWhenUsed="1"/>
+    <w:lsdException w:name="HTML Acronym" w:semiHidden="1" w:unhideWhenUsed="1"/>
+    <w:lsdException w:name="HTML Address" w:semiHidden="1" w:unhideWhenUsed="1"/>
+    <w:lsdException w:name="HTML Cite" w:semiHidden="1" w:unhideWhenUsed="1"/>
+    <w:lsdException w:name="HTML Code" w:semiHidden="1" w:unhideWhenUsed="1"/>
+    <w:lsdException w:name="HTML Definition" w:semiHidden="1" w:unhideWhenUsed="1"/>
+    <w:lsdException w:name="HTML Keyboard" w:semiHidden="1" w:unhideWhenUsed="1"/>
+    <w:lsdException w:name="HTML Preformatted" w:semiHidden="1" w:unhideWhenUsed="1"/>
+    <w:lsdException w:name="HTML Sample" w:semiHidden="1" w:unhideWhenUsed="1"/>
+    <w:lsdException w:name="HTML Typewriter" w:semiHidden="1" w:unhideWhenUsed="1"/>
+    <w:lsdException w:name="HTML Variable" w:semiHidden="1" w:unhideWhenUsed="1"/>
+    <w:lsdException w:name="Normal Table" w:semiHidden="1" w:uiPriority="99" w:unhideWhenUsed="1"/>
+    <w:lsdException w:name="annotation subject" w:semiHidden="1" w:uiPriority="99" w:unhideWhenUsed="1"/>
+    <w:lsdException w:name="No List" w:semiHidden="1" w:uiPriority="99" w:unhideWhenUsed="1"/>
+    <w:lsdException w:name="Outline List 1" w:semiHidden="1" w:uiPriority="99" w:unhideWhenUsed="1"/>
+    <w:lsdException w:name="Outline List 2" w:semiHidden="1" w:uiPriority="99" w:unhideWhenUsed="1"/>
+    <w:lsdException w:name="Outline List 3" w:semiHidden="1" w:uiPriority="99" w:unhideWhenUsed="1"/>
+    <w:lsdException w:name="Table Simple 1" w:semiHidden="1" w:uiPriority="99" w:unhideWhenUsed="1"/>
+    <w:lsdException w:name="Table Simple 2" w:semiHidden="1" w:uiPriority="99" w:unhideWhenUsed="1"/>
+    <w:lsdException w:name="Table Simple 3" w:semiHidden="1" w:uiPriority="99" w:unhideWhenUsed="1"/>
+    <w:lsdException w:name="Table Classic 1" w:semiHidden="1" w:uiPriority="99" w:unhideWhenUsed="1"/>
+    <w:lsdException w:name="Table Classic 2" w:semiHidden="1" w:uiPriority="99" w:unhideWhenUsed="1"/>
+    <w:lsdException w:name="Table Classic 3" w:semiHidden="1" w:uiPriority="99" w:unhideWhenUsed="1"/>
+    <w:lsdException w:name="Table Classic 4" w:semiHidden="1" w:uiPriority="99" w:unhideWhenUsed="1"/>
+    <w:lsdException w:name="Table Colorful 1" w:semiHidden="1" w:uiPriority="99" w:unhideWhenUsed="1"/>
+    <w:lsdException w:name="Table Colorful 2" w:semiHidden="1" w:uiPriority="99" w:unhideWhenUsed="1"/>
+    <w:lsdException w:name="Table Colorful 3" w:semiHidden="1" w:uiPriority="99" w:unhideWhenUsed="1"/>
+    <w:lsdException w:name="Table Columns 1" w:semiHidden="1" w:uiPriority="99" w:unhideWhenUsed="1"/>
+    <w:lsdException w:name="Table Columns 2" w:semiHidden="1" w:uiPriority="99" w:unhideWhenUsed="1"/>
+    <w:lsdException w:name="Table Columns 3" w:semiHidden="1" w:uiPriority="99" w:unhideWhenUsed="1"/>
+    <w:lsdException w:name="Table Columns 4" w:semiHidden="1" w:uiPriority="99" w:unhideWhenUsed="1"/>
+    <w:lsdException w:name="Table Columns 5" w:semiHidden="1" w:uiPriority="99" w:unhideWhenUsed="1"/>
+    <w:lsdException w:name="Table Grid 1" w:semiHidden="1" w:uiPriority="99" w:unhideWhenUsed="1"/>
+    <w:lsdException w:name="Table Grid 2" w:semiHidden="1" w:uiPriority="99" w:unhideWhenUsed="1"/>
+    <w:lsdException w:name="Table Grid 3" w:semiHidden="1" w:uiPriority="99" w:unhideWhenUsed="1"/>
+    <w:lsdException w:name="Table Grid 4" w:semiHidden="1" w:uiPriority="99" w:unhideWhenUsed="1"/>
+    <w:lsdException w:name="Table Grid 5" w:semiHidden="1" w:uiPriority="99" w:unhideWhenUsed="1"/>
+    <w:lsdException w:name="Table Grid 6" w:semiHidden="1" w:uiPriority="99" w:unhideWhenUsed="1"/>
+    <w:lsdException w:name="Table Grid 7" w:semiHidden="1" w:uiPriority="99" w:unhideWhenUsed="1"/>
+    <w:lsdException w:name="Table Grid 8" w:semiHidden="1" w:uiPriority="99" w:unhideWhenUsed="1"/>
+    <w:lsdException w:name="Table List 1" w:semiHidden="1" w:uiPriority="99" w:unhideWhenUsed="1"/>
+    <w:lsdException w:name="Table List 2" w:semiHidden="1" w:uiPriority="99" w:unhideWhenUsed="1"/>
+    <w:lsdException w:name="Table List 3" w:semiHidden="1" w:uiPriority="99" w:unhideWhenUsed="1"/>
+    <w:lsdException w:name="Table List 4" w:semiHidden="1" w:uiPriority="99" w:unhideWhenUsed="1"/>
+    <w:lsdException w:name="Table List 5" w:semiHidden="1" w:uiPriority="99" w:unhideWhenUsed="1"/>
+    <w:lsdException w:name="Table List 6" w:semiHidden="1" w:uiPriority="99" w:unhideWhenUsed="1"/>
+    <w:lsdException w:name="Table List 7" w:semiHidden="1" w:uiPriority="99" w:unhideWhenUsed="1"/>
+    <w:lsdException w:name="Table List 8" w:semiHidden="1" w:uiPriority="99" w:unhideWhenUsed="1"/>
+    <w:lsdException w:name="Table 3D effects 1" w:semiHidden="1" w:uiPriority="99" w:unhideWhenUsed="1"/>
+    <w:lsdException w:name="Table 3D effects 2" w:semiHidden="1" w:uiPriority="99" w:unhideWhenUsed="1"/>
+    <w:lsdException w:name="Table 3D effects 3" w:semiHidden="1" w:uiPriority="99" w:unhideWhenUsed="1"/>
+    <w:lsdException w:name="Table Contemporary" w:semiHidden="1" w:uiPriority="99" w:unhideWhenUsed="1"/>
+    <w:lsdException w:name="Table Elegant" w:semiHidden="1" w:uiPriority="99" w:unhideWhenUsed="1"/>
+    <w:lsdException w:name="Table Professional" w:semiHidden="1" w:uiPriority="99" w:unhideWhenUsed="1"/>
+    <w:lsdException w:name="Table Subtle 1" w:semiHidden="1" w:uiPriority="99" w:unhideWhenUsed="1"/>
+    <w:lsdException w:name="Table Subtle 2" w:semiHidden="1" w:uiPriority="99" w:unhideWhenUsed="1"/>
+    <w:lsdException w:name="Table Web 1" w:semiHidden="1" w:uiPriority="99" w:unhideWhenUsed="1"/>
+    <w:lsdException w:name="Table Web 2" w:semiHidden="1" w:uiPriority="99" w:unhideWhenUsed="1"/>
+    <w:lsdException w:name="Table Web 3" w:semiHidden="1" w:uiPriority="99" w:unhideWhenUsed="1"/>
+    <w:lsdException w:name="Balloon Text" w:semiHidden="1" w:unhideWhenUsed="1"/>
+    <w:lsdException w:name="Table Grid" w:semiHidden="1" w:uiPriority="99" w:unhideWhenUsed="1"/>
+    <w:lsdException w:name="Table Theme" w:semiHidden="1" w:uiPriority="99" w:unhideWhenUsed="1"/>
+    <w:lsdException w:name="Placeholder Text" w:semiHidden="1" w:uiPriority="99"/>
+    <w:lsdException w:name="No Spacing" w:uiPriority="99"/>
+    <w:lsdException w:name="Light Shading" w:uiPriority="60"/>
+    <w:lsdException w:name="Light List" w:uiPriority="61"/>
+    <w:lsdException w:name="Light Grid" w:uiPriority="62"/>
+    <w:lsdException w:name="Medium Shading 1" w:uiPriority="63"/>
+    <w:lsdException w:name="Medium Shading 2" w:uiPriority="64"/>
+    <w:lsdException w:name="Medium List 1" w:uiPriority="65"/>
+    <w:lsdException w:name="Medium List 2" w:uiPriority="66"/>
+    <w:lsdException w:name="Medium Grid 1" w:uiPriority="67"/>
+    <w:lsdException w:name="Medium Grid 2" w:uiPriority="68"/>
+    <w:lsdException w:name="Medium Grid 3" w:uiPriority="69"/>
+    <w:lsdException w:name="Dark List" w:uiPriority="70"/>
+    <w:lsdException w:name="Colorful Shading" w:uiPriority="71"/>
+    <w:lsdException w:name="Colorful List" w:uiPriority="72"/>
+    <w:lsdException w:name="Colorful Grid" w:uiPriority="73"/>
+    <w:lsdException w:name="Light Shading Accent 1" w:uiPriority="60"/>
+    <w:lsdException w:name="Light List Accent 1" w:uiPriority="61"/>
+    <w:lsdException w:name="Light Grid Accent 1" w:uiPriority="62"/>
+    <w:lsdException w:name="Medium Shading 1 Accent 1" w:uiPriority="63"/>
+    <w:lsdException w:name="Medium Shading 2 Accent 1" w:uiPriority="64"/>
+    <w:lsdException w:name="Medium List 1 Accent 1" w:uiPriority="65"/>
+    <w:lsdException w:name="Revision" w:semiHidden="1" w:uiPriority="99"/>
+    <w:lsdException w:name="List Paragraph" w:uiPriority="99"/>
+    <w:lsdException w:name="Quote" w:uiPriority="99"/>
+    <w:lsdException w:name="Intense Quote" w:uiPriority="99"/>
+    <w:lsdException w:name="Medium List 2 Accent 1" w:uiPriority="66"/>
+    <w:lsdException w:name="Medium Grid 1 Accent 1" w:uiPriority="67"/>
+    <w:lsdException w:name="Medium Grid 2 Accent 1" w:uiPriority="68"/>
+    <w:lsdException w:name="Medium Grid 3 Accent 1" w:uiPriority="69"/>
+    <w:lsdException w:name="Dark List Accent 1" w:uiPriority="70"/>
+    <w:lsdException w:name="Colorful Shading Accent 1" w:uiPriority="71"/>
+    <w:lsdException w:name="Colorful List Accent 1" w:uiPriority="72"/>
+    <w:lsdException w:name="Colorful Grid Accent 1" w:uiPriority="73"/>
+    <w:lsdException w:name="Light Shading Accent 2" w:uiPriority="60"/>
+    <w:lsdException w:name="Light List Accent 2" w:uiPriority="61"/>
+    <w:lsdException w:name="Light Grid Accent 2" w:uiPriority="62"/>
+    <w:lsdException w:name="Medium Shading 1 Accent 2" w:uiPriority="63"/>
+    <w:lsdException w:name="Medium Shading 2 Accent 2" w:uiPriority="64"/>
+    <w:lsdException w:name="Medium List 1 Accent 2" w:uiPriority="65"/>
+    <w:lsdException w:name="Medium List 2 Accent 2" w:uiPriority="66"/>
+    <w:lsdException w:name="Medium Grid 1 Accent 2" w:uiPriority="67"/>
+    <w:lsdException w:name="Medium Grid 2 Accent 2" w:uiPriority="68"/>
+    <w:lsdException w:name="Medium Grid 3 Accent 2" w:uiPriority="69"/>
+    <w:lsdException w:name="Dark List Accent 2" w:uiPriority="70"/>
+    <w:lsdException w:name="Colorful Shading Accent 2" w:uiPriority="71"/>
+    <w:lsdException w:name="Colorful List Accent 2" w:uiPriority="72"/>
+    <w:lsdException w:name="Colorful Grid Accent 2" w:uiPriority="73"/>
+    <w:lsdException w:name="Light Shading Accent 3" w:uiPriority="60"/>
+    <w:lsdException w:name="Light List Accent 3" w:uiPriority="61"/>
+    <w:lsdException w:name="Light Grid Accent 3" w:uiPriority="62"/>
+    <w:lsdException w:name="Medium Shading 1 Accent 3" w:uiPriority="63"/>
+    <w:lsdException w:name="Medium Shading 2 Accent 3" w:uiPriority="64"/>
+    <w:lsdException w:name="Medium List 1 Accent 3" w:uiPriority="65"/>
+    <w:lsdException w:name="Medium List 2 Accent 3" w:uiPriority="66"/>
+    <w:lsdException w:name="Medium Grid 1 Accent 3" w:uiPriority="67"/>
+    <w:lsdException w:name="Medium Grid 2 Accent 3" w:uiPriority="68"/>
+    <w:lsdException w:name="Medium Grid 3 Accent 3" w:uiPriority="69"/>
+    <w:lsdException w:name="Dark List Accent 3" w:uiPriority="70"/>
+    <w:lsdException w:name="Colorful Shading Accent 3" w:uiPriority="71"/>
+    <w:lsdException w:name="Colorful List Accent 3" w:uiPriority="72"/>
+    <w:lsdException w:name="Colorful Grid Accent 3" w:uiPriority="73"/>
+    <w:lsdException w:name="Light Shading Accent 4" w:uiPriority="60"/>
+    <w:lsdException w:name="Light List Accent 4" w:uiPriority="61"/>
+    <w:lsdException w:name="Light Grid Accent 4" w:uiPriority="62"/>
+    <w:lsdException w:name="Medium Shading 1 Accent 4" w:uiPriority="63"/>
+    <w:lsdException w:name="Medium Shading 2 Accent 4" w:uiPriority="64"/>
+    <w:lsdException w:name="Medium List 1 Accent 4" w:uiPriority="65"/>
+    <w:lsdException w:name="Medium List 2 Accent 4" w:uiPriority="66"/>
+    <w:lsdException w:name="Medium Grid 1 Accent 4" w:uiPriority="67"/>
+    <w:lsdException w:name="Medium Grid 2 Accent 4" w:uiPriority="68"/>
+    <w:lsdException w:name="Medium Grid 3 Accent 4" w:uiPriority="69"/>
+    <w:lsdException w:name="Dark List Accent 4" w:uiPriority="70"/>
+    <w:lsdException w:name="Colorful Shading Accent 4" w:uiPriority="71"/>
+    <w:lsdException w:name="Colorful List Accent 4" w:uiPriority="72"/>
+    <w:lsdException w:name="Colorful Grid Accent 4" w:uiPriority="73"/>
+    <w:lsdException w:name="Light Shading Accent 5" w:uiPriority="60"/>
+    <w:lsdException w:name="Light List Accent 5" w:uiPriority="61"/>
+    <w:lsdException w:name="Light Grid Accent 5" w:uiPriority="62"/>
+    <w:lsdException w:name="Medium Shading 1 Accent 5" w:uiPriority="63"/>
+    <w:lsdException w:name="Medium Shading 2 Accent 5" w:uiPriority="64"/>
+    <w:lsdException w:name="Medium List 1 Accent 5" w:uiPriority="65"/>
+    <w:lsdException w:name="Medium List 2 Accent 5" w:uiPriority="66"/>
+    <w:lsdException w:name="Medium Grid 1 Accent 5" w:uiPriority="67"/>
+    <w:lsdException w:name="Medium Grid 2 Accent 5" w:uiPriority="68"/>
+    <w:lsdException w:name="Medium Grid 3 Accent 5" w:uiPriority="69"/>
+    <w:lsdException w:name="Dark List Accent 5" w:uiPriority="70"/>
+    <w:lsdException w:name="Colorful Shading Accent 5" w:uiPriority="71"/>
+    <w:lsdException w:name="Colorful List Accent 5" w:uiPriority="72"/>
+    <w:lsdException w:name="Colorful Grid Accent 5" w:uiPriority="73"/>
+    <w:lsdException w:name="Light Shading Accent 6" w:uiPriority="60"/>
+    <w:lsdException w:name="Light List Accent 6" w:uiPriority="61"/>
+    <w:lsdException w:name="Light Grid Accent 6" w:uiPriority="62"/>
+    <w:lsdException w:name="Medium Shading 1 Accent 6" w:uiPriority="63"/>
+    <w:lsdException w:name="Medium Shading 2 Accent 6" w:uiPriority="64"/>
+    <w:lsdException w:name="Medium List 1 Accent 6" w:uiPriority="65"/>
+    <w:lsdException w:name="Medium List 2 Accent 6" w:uiPriority="66"/>
+    <w:lsdException w:name="Medium Grid 1 Accent 6" w:uiPriority="67"/>
+    <w:lsdException w:name="Medium Grid 2 Accent 6" w:uiPriority="68"/>
+    <w:lsdException w:name="Medium Grid 3 Accent 6" w:uiPriority="69"/>
+    <w:lsdException w:name="Dark List Accent 6" w:uiPriority="70"/>
+    <w:lsdException w:name="Colorful Shading Accent 6" w:uiPriority="71"/>
+    <w:lsdException w:name="Colorful List Accent 6" w:uiPriority="72"/>
+    <w:lsdException w:name="Colorful Grid Accent 6" w:uiPriority="73"/>
+    <w:lsdException w:name="Subtle Emphasis" w:uiPriority="19" w:qFormat="1"/>
+    <w:lsdException w:name="Intense Emphasis" w:uiPriority="21" w:qFormat="1"/>
+    <w:lsdException w:name="Subtle Reference" w:uiPriority="31" w:qFormat="1"/>
+    <w:lsdException w:name="Intense Reference" w:uiPriority="32" w:qFormat="1"/>
+    <w:lsdException w:name="Book Title" w:uiPriority="33" w:qFormat="1"/>
+    <w:lsdException w:name="Bibliography" w:semiHidden="1" w:uiPriority="37" w:unhideWhenUsed="1"/>
+    <w:lsdException w:name="TOC Heading" w:semiHidden="1" w:uiPriority="39" w:unhideWhenUsed="1" w:qFormat="1"/>
+    <w:lsdException w:name="Plain Table 1" w:uiPriority="41"/>
+    <w:lsdException w:name="Plain Table 2" w:uiPriority="42"/>
+    <w:lsdException w:name="Plain Table 3" w:uiPriority="43"/>
+    <w:lsdException w:name="Plain Table 4" w:uiPriority="44"/>
+    <w:lsdException w:name="Plain Table 5" w:uiPriority="45"/>
+    <w:lsdException w:name="Grid Table Light" w:uiPriority="40"/>
+    <w:lsdException w:name="Grid Table 1 Light" w:uiPriority="46"/>
+    <w:lsdException w:name="Grid Table 2" w:uiPriority="47"/>
+    <w:lsdException w:name="Grid Table 3" w:uiPriority="48"/>
+    <w:lsdException w:name="Grid Table 4" w:uiPriority="49"/>
+    <w:lsdException w:name="Grid Table 5 Dark" w:uiPriority="50"/>
+    <w:lsdException w:name="Grid Table 6 Colorful" w:uiPriority="51"/>
+    <w:lsdException w:name="Grid Table 7 Colorful" w:uiPriority="52"/>
+    <w:lsdException w:name="Grid Table 1 Light Accent 1" w:uiPriority="46"/>
+    <w:lsdException w:name="Grid Table 2 Accent 1" w:uiPriority="47"/>
+    <w:lsdException w:name="Grid Table 3 Accent 1" w:uiPriority="48"/>
+    <w:lsdException w:name="Grid Table 4 Accent 1" w:uiPriority="49"/>
+    <w:lsdException w:name="Grid Table 5 Dark Accent 1" w:uiPriority="50"/>
+    <w:lsdException w:name="Grid Table 6 Colorful Accent 1" w:uiPriority="51"/>
+    <w:lsdException w:name="Grid Table 7 Colorful Accent 1" w:uiPriority="52"/>
+    <w:lsdException w:name="Grid Table 1 Light Accent 2" w:uiPriority="46"/>
+    <w:lsdException w:name="Grid Table 2 Accent 2" w:uiPriority="47"/>
+    <w:lsdException w:name="Grid Table 3 Accent 2" w:uiPriority="48"/>
+    <w:lsdException w:name="Grid Table 4 Accent 2" w:uiPriority="49"/>
+    <w:lsdException w:name="Grid Table 5 Dark Accent 2" w:uiPriority="50"/>
+    <w:lsdException w:name="Grid Table 6 Colorful Accent 2" w:uiPriority="51"/>
+    <w:lsdException w:name="Grid Table 7 Colorful Accent 2" w:uiPriority="52"/>
+    <w:lsdException w:name="Grid Table 1 Light Accent 3" w:uiPriority="46"/>
+    <w:lsdException w:name="Grid Table 2 Accent 3" w:uiPriority="47"/>
+    <w:lsdException w:name="Grid Table 3 Accent 3" w:uiPriority="48"/>
+    <w:lsdException w:name="Grid Table 4 Accent 3" w:uiPriority="49"/>
+    <w:lsdException w:name="Grid Table 5 Dark Accent 3" w:uiPriority="50"/>
+    <w:lsdException w:name="Grid Table 6 Colorful Accent 3" w:uiPriority="51"/>
+    <w:lsdException w:name="Grid Table 7 Colorful Accent 3" w:uiPriority="52"/>
+    <w:lsdException w:name="Grid Table 1 Light Accent 4" w:uiPriority="46"/>
+    <w:lsdException w:name="Grid Table 2 Accent 4" w:uiPriority="47"/>
+    <w:lsdException w:name="Grid Table 3 Accent 4" w:uiPriority="48"/>
+    <w:lsdException w:name="Grid Table 4 Accent 4" w:uiPriority="49"/>
+    <w:lsdException w:name="Grid Table 5 Dark Accent 4" w:uiPriority="50"/>
+    <w:lsdException w:name="Grid Table 6 Colorful Accent 4" w:uiPriority="51"/>
+    <w:lsdException w:name="Grid Table 7 Colorful Accent 4" w:uiPriority="52"/>
+    <w:lsdException w:name="Grid Table 1 Light Accent 5" w:uiPriority="46"/>
+    <w:lsdException w:name="Grid Table 2 Accent 5" w:uiPriority="47"/>
+    <w:lsdException w:name="Grid Table 3 Accent 5" w:uiPriority="48"/>
+    <w:lsdException w:name="Grid Table 4 Accent 5" w:uiPriority="49"/>
+    <w:lsdException w:name="Grid Table 5 Dark Accent 5" w:uiPriority="50"/>
+    <w:lsdException w:name="Grid Table 6 Colorful Accent 5" w:uiPriority="51"/>
+    <w:lsdException w:name="Grid Table 7 Colorful Accent 5" w:uiPriority="52"/>
+    <w:lsdException w:name="Grid Table 1 Light Accent 6" w:uiPriority="46"/>
+    <w:lsdException w:name="Grid Table 2 Accent 6" w:uiPriority="47"/>
+    <w:lsdException w:name="Grid Table 3 Accent 6" w:uiPriority="48"/>
+    <w:lsdException w:name="Grid Table 4 Accent 6" w:uiPriority="49"/>
+    <w:lsdException w:name="Grid Table 5 Dark Accent 6" w:uiPriority="50"/>
+    <w:lsdException w:name="Grid Table 6 Colorful Accent 6" w:uiPriority="51"/>
+    <w:lsdException w:name="Grid Table 7 Colorful Accent 6" w:uiPriority="52"/>
+    <w:lsdException w:name="List Table 1 Light" w:uiPriority="46"/>
+    <w:lsdException w:name="List Table 2" w:uiPriority="47"/>
+    <w:lsdException w:name="List Table 3" w:uiPriority="48"/>
+    <w:lsdException w:name="List Table 4" w:uiPriority="49"/>
+    <w:lsdException w:name="List Table 5 Dark" w:uiPriority="50"/>
+    <w:lsdException w:name="List Table 6 Colorful" w:uiPriority="51"/>
+    <w:lsdException w:name="List Table 7 Colorful" w:uiPriority="52"/>
+    <w:lsdException w:name="List Table 1 Light Accent 1" w:uiPriority="46"/>
+    <w:lsdException w:name="List Table 2 Accent 1" w:uiPriority="47"/>
+    <w:lsdException w:name="List Table 3 Accent 1" w:uiPriority="48"/>
+    <w:lsdException w:name="List Table 4 Accent 1" w:uiPriority="49"/>
+    <w:lsdException w:name="List Table 5 Dark Accent 1" w:uiPriority="50"/>
+    <w:lsdException w:name="List Table 6 Colorful Accent 1" w:uiPriority="51"/>
+    <w:lsdException w:name="List Table 7 Colorful Accent 1" w:uiPriority="52"/>
+    <w:lsdException w:name="List Table 1 Light Accent 2" w:uiPriority="46"/>
+    <w:lsdException w:name="List Table 2 Accent 2" w:uiPriority="47"/>
+    <w:lsdException w:name="List Table 3 Accent 2" w:uiPriority="48"/>
+    <w:lsdException w:name="List Table 4 Accent 2" w:uiPriority="49"/>
+    <w:lsdException w:name="List Table 5 Dark Accent 2" w:uiPriority="50"/>
+    <w:lsdException w:name="List Table 6 Colorful Accent 2" w:uiPriority="51"/>
+    <w:lsdException w:name="List Table 7 Colorful Accent 2" w:uiPriority="52"/>
+    <w:lsdException w:name="List Table 1 Light Accent 3" w:uiPriority="46"/>
+    <w:lsdException w:name="List Table 2 Accent 3" w:uiPriority="47"/>
+    <w:lsdException w:name="List Table 3 Accent 3" w:uiPriority="48"/>
+    <w:lsdException w:name="List Table 4 Accent 3" w:uiPriority="49"/>
+    <w:lsdException w:name="List Table 5 Dark Accent 3" w:uiPriority="50"/>
+    <w:lsdException w:name="List Table 6 Colorful Accent 3" w:uiPriority="51"/>
+    <w:lsdException w:name="List Table 7 Colorful Accent 3" w:uiPriority="52"/>
+    <w:lsdException w:name="List Table 1 Light Accent 4" w:uiPriority="46"/>
+    <w:lsdException w:name="List Table 2 Accent 4" w:uiPriority="47"/>
+    <w:lsdException w:name="List Table 3 Accent 4" w:uiPriority="48"/>
+    <w:lsdException w:name="List Table 4 Accent 4" w:uiPriority="49"/>
+    <w:lsdException w:name="List Table 5 Dark Accent 4" w:uiPriority="50"/>
+    <w:lsdException w:name="List Table 6 Colorful Accent 4" w:uiPriority="51"/>
+    <w:lsdException w:name="List Table 7 Colorful Accent 4" w:uiPriority="52"/>
+    <w:lsdException w:name="List Table 1 Light Accent 5" w:uiPriority="46"/>
+    <w:lsdException w:name="List Table 2 Accent 5" w:uiPriority="47"/>
+    <w:lsdException w:name="List Table 3 Accent 5" w:uiPriority="48"/>
+    <w:lsdException w:name="List Table 4 Accent 5" w:uiPriority="49"/>
+    <w:lsdException w:name="List Table 5 Dark Accent 5" w:uiPriority="50"/>
+    <w:lsdException w:name="List Table 6 Colorful Accent 5" w:uiPriority="51"/>
+    <w:lsdException w:name="List Table 7 Colorful Accent 5" w:uiPriority="52"/>
+    <w:lsdException w:name="List Table 1 Light Accent 6" w:uiPriority="46"/>
+    <w:lsdException w:name="List Table 2 Accent 6" w:uiPriority="47"/>
+    <w:lsdException w:name="List Table 3 Accent 6" w:uiPriority="48"/>
+    <w:lsdException w:name="List Table 4 Accent 6" w:uiPriority="49"/>
+    <w:lsdException w:name="List Table 5 Dark Accent 6" w:uiPriority="50"/>
+    <w:lsdException w:name="List Table 6 Colorful Accent 6" w:uiPriority="51"/>
+    <w:lsdException w:name="List Table 7 Colorful Accent 6" w:uiPriority="52"/>
+    <w:lsdException w:name="Mention" w:semiHidden="1" w:uiPriority="99" w:unhideWhenUsed="1"/>
+    <w:lsdException w:name="Smart Hyperlink" w:semiHidden="1" w:uiPriority="99" w:unhideWhenUsed="1"/>
+    <w:lsdException w:name="Hashtag" w:semiHidden="1" w:uiPriority="99" w:unhideWhenUsed="1"/>
+    <w:lsdException w:name="Unresolved Mention" w:semiHidden="1" w:uiPriority="99" w:unhideWhenUsed="1"/>
+    <w:lsdException w:name="Smart Link" w:semiHidden="1" w:uiPriority="99" w:unhideWhenUsed="1"/>
   </w:latentStyles>
   <w:style w:type="paragraph" w:default="1" w:styleId="a">
     <w:name w:val="Normal"/>
@@ -2277,7 +2347,7 @@
   <w:style w:type="paragraph" w:styleId="a3">
     <w:name w:val="annotation text"/>
     <w:basedOn w:val="a"/>
-    <w:link w:val="Char"/>
+    <w:link w:val="a4"/>
     <w:uiPriority w:val="99"/>
     <w:semiHidden/>
     <w:unhideWhenUsed/>
@@ -2290,11 +2360,11 @@
       <w:szCs w:val="20"/>
     </w:rPr>
   </w:style>
-  <w:style w:type="paragraph" w:styleId="a4">
+  <w:style w:type="paragraph" w:styleId="a5">
     <w:name w:val="annotation subject"/>
     <w:basedOn w:val="a3"/>
     <w:next w:val="a3"/>
-    <w:link w:val="Char0"/>
+    <w:link w:val="a6"/>
     <w:uiPriority w:val="99"/>
     <w:semiHidden/>
     <w:unhideWhenUsed/>
@@ -2303,7 +2373,7 @@
       <w:bCs/>
     </w:rPr>
   </w:style>
-  <w:style w:type="character" w:styleId="a5">
+  <w:style w:type="character" w:styleId="a7">
     <w:name w:val="FollowedHyperlink"/>
     <w:uiPriority w:val="99"/>
     <w:semiHidden/>
@@ -2314,7 +2384,7 @@
       <w:u w:val="single"/>
     </w:rPr>
   </w:style>
-  <w:style w:type="character" w:styleId="a6">
+  <w:style w:type="character" w:styleId="a8">
     <w:name w:val="Hyperlink"/>
     <w:uiPriority w:val="99"/>
     <w:unhideWhenUsed/>
@@ -2324,7 +2394,7 @@
       <w:u w:val="single"/>
     </w:rPr>
   </w:style>
-  <w:style w:type="character" w:styleId="a7">
+  <w:style w:type="character" w:styleId="a9">
     <w:name w:val="annotation reference"/>
     <w:uiPriority w:val="99"/>
     <w:semiHidden/>
@@ -2335,8 +2405,8 @@
       <w:szCs w:val="16"/>
     </w:rPr>
   </w:style>
-  <w:style w:type="character" w:customStyle="1" w:styleId="Char">
-    <w:name w:val="批注文字 Char"/>
+  <w:style w:type="character" w:customStyle="1" w:styleId="a4">
+    <w:name w:val="批注文字 字符"/>
     <w:link w:val="a3"/>
     <w:uiPriority w:val="99"/>
     <w:qFormat/>
@@ -2347,9 +2417,9 @@
       <w:szCs w:val="20"/>
     </w:rPr>
   </w:style>
-  <w:style w:type="character" w:customStyle="1" w:styleId="Char0">
-    <w:name w:val="批注主题 Char"/>
-    <w:link w:val="a4"/>
+  <w:style w:type="character" w:customStyle="1" w:styleId="a6">
+    <w:name w:val="批注主题 字符"/>
+    <w:link w:val="a5"/>
     <w:uiPriority w:val="99"/>
     <w:rPr>
       <w:rFonts w:ascii="宋体" w:eastAsia="宋体" w:hAnsi="宋体" w:cs="宋体"/>
@@ -2360,354 +2430,8 @@
       <w:szCs w:val="20"/>
     </w:rPr>
   </w:style>
-  <w:style w:type="character" w:customStyle="1" w:styleId="UnresolvedMention">
-    <w:name w:val="Unresolved Mention"/>
-    <w:uiPriority w:val="99"/>
-    <w:semiHidden/>
-    <w:unhideWhenUsed/>
-    <w:qFormat/>
-    <w:rPr>
-      <w:color w:val="605E5C"/>
-      <w:shd w:val="clear" w:color="auto" w:fill="E1DFDD"/>
-    </w:rPr>
-  </w:style>
-</w:styles>
-</file>
-
-<file path=word/stylesWithEffects.xml><?xml version="1.0" encoding="utf-8"?>
-<w:styles xmlns:wpc="http://schemas.microsoft.com/office/word/2010/wordprocessingCanvas" xmlns:mc="http://schemas.openxmlformats.org/markup-compatibility/2006" xmlns:o="urn:schemas-microsoft-com:office:office" xmlns:r="http://schemas.openxmlformats.org/officeDocument/2006/relationships" xmlns:m="http://schemas.openxmlformats.org/officeDocument/2006/math" xmlns:v="urn:schemas-microsoft-com:vml" xmlns:wp14="http://schemas.microsoft.com/office/word/2010/wordprocessingDrawing" xmlns:wp="http://schemas.openxmlformats.org/drawingml/2006/wordprocessingDrawing" xmlns:w10="urn:schemas-microsoft-com:office:word" xmlns:w="http://schemas.openxmlformats.org/wordprocessingml/2006/main" xmlns:w14="http://schemas.microsoft.com/office/word/2010/wordml" xmlns:wpg="http://schemas.microsoft.com/office/word/2010/wordprocessingGroup" xmlns:wpi="http://schemas.microsoft.com/office/word/2010/wordprocessingInk" xmlns:wne="http://schemas.microsoft.com/office/word/2006/wordml" xmlns:wps="http://schemas.microsoft.com/office/word/2010/wordprocessingShape" mc:Ignorable="w14 wp14">
-  <w:docDefaults>
-    <w:rPrDefault>
-      <w:rPr>
-        <w:rFonts w:ascii="Times New Roman" w:eastAsia="宋体" w:hAnsi="Times New Roman" w:cs="Times New Roman"/>
-        <w:lang w:val="en-US" w:eastAsia="zh-CN" w:bidi="ar-SA"/>
-      </w:rPr>
-    </w:rPrDefault>
-    <w:pPrDefault/>
-  </w:docDefaults>
-  <w:latentStyles w:defLockedState="0" w:defUIPriority="0" w:defSemiHidden="1" w:defUnhideWhenUsed="1" w:defQFormat="0" w:count="267">
-    <w:lsdException w:name="Normal" w:semiHidden="0" w:unhideWhenUsed="0" w:qFormat="1"/>
-    <w:lsdException w:name="heading 1" w:semiHidden="0" w:uiPriority="9" w:unhideWhenUsed="0" w:qFormat="1"/>
-    <w:lsdException w:name="heading 2" w:uiPriority="9" w:qFormat="1"/>
-    <w:lsdException w:name="heading 3" w:uiPriority="9" w:qFormat="1"/>
-    <w:lsdException w:name="heading 4" w:uiPriority="9" w:qFormat="1"/>
-    <w:lsdException w:name="heading 5" w:uiPriority="9" w:qFormat="1"/>
-    <w:lsdException w:name="heading 6" w:uiPriority="9" w:qFormat="1"/>
-    <w:lsdException w:name="heading 7" w:uiPriority="9" w:qFormat="1"/>
-    <w:lsdException w:name="heading 8" w:uiPriority="9" w:qFormat="1"/>
-    <w:lsdException w:name="heading 9" w:uiPriority="9" w:qFormat="1"/>
-    <w:lsdException w:name="toc 1" w:uiPriority="39"/>
-    <w:lsdException w:name="toc 2" w:uiPriority="39"/>
-    <w:lsdException w:name="toc 3" w:uiPriority="39"/>
-    <w:lsdException w:name="toc 4" w:uiPriority="39"/>
-    <w:lsdException w:name="toc 5" w:uiPriority="39"/>
-    <w:lsdException w:name="toc 6" w:uiPriority="39"/>
-    <w:lsdException w:name="toc 7" w:uiPriority="39"/>
-    <w:lsdException w:name="toc 8" w:uiPriority="39"/>
-    <w:lsdException w:name="toc 9" w:uiPriority="39"/>
-    <w:lsdException w:name="annotation text" w:uiPriority="99" w:qFormat="1"/>
-    <w:lsdException w:name="caption" w:uiPriority="35" w:qFormat="1"/>
-    <w:lsdException w:name="annotation reference" w:uiPriority="99" w:qFormat="1"/>
-    <w:lsdException w:name="Title" w:semiHidden="0" w:uiPriority="10" w:unhideWhenUsed="0" w:qFormat="1"/>
-    <w:lsdException w:name="Default Paragraph Font" w:uiPriority="1" w:qFormat="1"/>
-    <w:lsdException w:name="Subtitle" w:semiHidden="0" w:uiPriority="11" w:unhideWhenUsed="0" w:qFormat="1"/>
-    <w:lsdException w:name="Hyperlink" w:semiHidden="0" w:uiPriority="99" w:qFormat="1"/>
-    <w:lsdException w:name="FollowedHyperlink" w:uiPriority="99" w:qFormat="1"/>
-    <w:lsdException w:name="Strong" w:semiHidden="0" w:uiPriority="22" w:unhideWhenUsed="0" w:qFormat="1"/>
-    <w:lsdException w:name="Emphasis" w:semiHidden="0" w:uiPriority="20" w:unhideWhenUsed="0" w:qFormat="1"/>
-    <w:lsdException w:name="HTML Top of Form" w:uiPriority="99"/>
-    <w:lsdException w:name="HTML Bottom of Form" w:uiPriority="99"/>
-    <w:lsdException w:name="Normal Table" w:uiPriority="99"/>
-    <w:lsdException w:name="annotation subject" w:uiPriority="99"/>
-    <w:lsdException w:name="No List" w:uiPriority="99"/>
-    <w:lsdException w:name="Outline List 1" w:uiPriority="99"/>
-    <w:lsdException w:name="Outline List 2" w:uiPriority="99"/>
-    <w:lsdException w:name="Outline List 3" w:uiPriority="99"/>
-    <w:lsdException w:name="Table Simple 1" w:uiPriority="99"/>
-    <w:lsdException w:name="Table Simple 2" w:uiPriority="99"/>
-    <w:lsdException w:name="Table Simple 3" w:uiPriority="99"/>
-    <w:lsdException w:name="Table Classic 1" w:uiPriority="99"/>
-    <w:lsdException w:name="Table Classic 2" w:uiPriority="99"/>
-    <w:lsdException w:name="Table Classic 3" w:uiPriority="99"/>
-    <w:lsdException w:name="Table Classic 4" w:uiPriority="99"/>
-    <w:lsdException w:name="Table Colorful 1" w:uiPriority="99"/>
-    <w:lsdException w:name="Table Colorful 2" w:uiPriority="99"/>
-    <w:lsdException w:name="Table Colorful 3" w:uiPriority="99"/>
-    <w:lsdException w:name="Table Columns 1" w:uiPriority="99"/>
-    <w:lsdException w:name="Table Columns 2" w:uiPriority="99"/>
-    <w:lsdException w:name="Table Columns 3" w:uiPriority="99"/>
-    <w:lsdException w:name="Table Columns 4" w:uiPriority="99"/>
-    <w:lsdException w:name="Table Columns 5" w:uiPriority="99"/>
-    <w:lsdException w:name="Table Grid 1" w:uiPriority="99"/>
-    <w:lsdException w:name="Table Grid 2" w:uiPriority="99"/>
-    <w:lsdException w:name="Table Grid 3" w:uiPriority="99"/>
-    <w:lsdException w:name="Table Grid 4" w:uiPriority="99"/>
-    <w:lsdException w:name="Table Grid 5" w:uiPriority="99"/>
-    <w:lsdException w:name="Table Grid 6" w:uiPriority="99"/>
-    <w:lsdException w:name="Table Grid 7" w:uiPriority="99"/>
-    <w:lsdException w:name="Table Grid 8" w:uiPriority="99"/>
-    <w:lsdException w:name="Table List 1" w:uiPriority="99"/>
-    <w:lsdException w:name="Table List 2" w:uiPriority="99"/>
-    <w:lsdException w:name="Table List 3" w:uiPriority="99"/>
-    <w:lsdException w:name="Table List 4" w:uiPriority="99"/>
-    <w:lsdException w:name="Table List 5" w:uiPriority="99"/>
-    <w:lsdException w:name="Table List 6" w:uiPriority="99"/>
-    <w:lsdException w:name="Table List 7" w:uiPriority="99"/>
-    <w:lsdException w:name="Table List 8" w:uiPriority="99"/>
-    <w:lsdException w:name="Table 3D effects 1" w:uiPriority="99"/>
-    <w:lsdException w:name="Table 3D effects 2" w:uiPriority="99"/>
-    <w:lsdException w:name="Table 3D effects 3" w:uiPriority="99"/>
-    <w:lsdException w:name="Table Contemporary" w:uiPriority="99"/>
-    <w:lsdException w:name="Table Elegant" w:uiPriority="99"/>
-    <w:lsdException w:name="Table Professional" w:uiPriority="99"/>
-    <w:lsdException w:name="Table Subtle 1" w:uiPriority="99"/>
-    <w:lsdException w:name="Table Subtle 2" w:uiPriority="99"/>
-    <w:lsdException w:name="Table Web 1" w:uiPriority="99"/>
-    <w:lsdException w:name="Table Web 2" w:uiPriority="99"/>
-    <w:lsdException w:name="Table Web 3" w:uiPriority="99"/>
-    <w:lsdException w:name="Table Grid" w:semiHidden="0" w:uiPriority="99" w:unhideWhenUsed="0"/>
-    <w:lsdException w:name="Table Theme" w:uiPriority="99"/>
-    <w:lsdException w:name="Placeholder Text" w:uiPriority="99" w:unhideWhenUsed="0"/>
-    <w:lsdException w:name="No Spacing" w:semiHidden="0" w:uiPriority="99" w:unhideWhenUsed="0"/>
-    <w:lsdException w:name="Light Shading" w:semiHidden="0" w:uiPriority="60" w:unhideWhenUsed="0"/>
-    <w:lsdException w:name="Light List" w:semiHidden="0" w:uiPriority="61" w:unhideWhenUsed="0"/>
-    <w:lsdException w:name="Light Grid" w:semiHidden="0" w:uiPriority="62" w:unhideWhenUsed="0"/>
-    <w:lsdException w:name="Medium Shading 1" w:semiHidden="0" w:uiPriority="63" w:unhideWhenUsed="0"/>
-    <w:lsdException w:name="Medium Shading 2" w:semiHidden="0" w:uiPriority="64" w:unhideWhenUsed="0"/>
-    <w:lsdException w:name="Medium List 1" w:semiHidden="0" w:uiPriority="65" w:unhideWhenUsed="0"/>
-    <w:lsdException w:name="Medium List 2" w:semiHidden="0" w:uiPriority="66" w:unhideWhenUsed="0"/>
-    <w:lsdException w:name="Medium Grid 1" w:semiHidden="0" w:uiPriority="67" w:unhideWhenUsed="0"/>
-    <w:lsdException w:name="Medium Grid 2" w:semiHidden="0" w:uiPriority="68" w:unhideWhenUsed="0"/>
-    <w:lsdException w:name="Medium Grid 3" w:semiHidden="0" w:uiPriority="69" w:unhideWhenUsed="0"/>
-    <w:lsdException w:name="Dark List" w:semiHidden="0" w:uiPriority="70" w:unhideWhenUsed="0"/>
-    <w:lsdException w:name="Colorful Shading" w:semiHidden="0" w:uiPriority="71" w:unhideWhenUsed="0"/>
-    <w:lsdException w:name="Colorful List" w:semiHidden="0" w:uiPriority="72" w:unhideWhenUsed="0"/>
-    <w:lsdException w:name="Colorful Grid" w:semiHidden="0" w:uiPriority="73" w:unhideWhenUsed="0"/>
-    <w:lsdException w:name="Light Shading Accent 1" w:semiHidden="0" w:uiPriority="60" w:unhideWhenUsed="0"/>
-    <w:lsdException w:name="Light List Accent 1" w:semiHidden="0" w:uiPriority="61" w:unhideWhenUsed="0"/>
-    <w:lsdException w:name="Light Grid Accent 1" w:semiHidden="0" w:uiPriority="62" w:unhideWhenUsed="0"/>
-    <w:lsdException w:name="Medium Shading 1 Accent 1" w:semiHidden="0" w:uiPriority="63" w:unhideWhenUsed="0"/>
-    <w:lsdException w:name="Medium Shading 2 Accent 1" w:semiHidden="0" w:uiPriority="64" w:unhideWhenUsed="0"/>
-    <w:lsdException w:name="Medium List 1 Accent 1" w:semiHidden="0" w:uiPriority="65" w:unhideWhenUsed="0"/>
-    <w:lsdException w:name="Revision" w:uiPriority="99" w:unhideWhenUsed="0"/>
-    <w:lsdException w:name="List Paragraph" w:semiHidden="0" w:uiPriority="99" w:unhideWhenUsed="0"/>
-    <w:lsdException w:name="Quote" w:semiHidden="0" w:uiPriority="99" w:unhideWhenUsed="0"/>
-    <w:lsdException w:name="Intense Quote" w:semiHidden="0" w:uiPriority="99" w:unhideWhenUsed="0"/>
-    <w:lsdException w:name="Medium List 2 Accent 1" w:semiHidden="0" w:uiPriority="66" w:unhideWhenUsed="0"/>
-    <w:lsdException w:name="Medium Grid 1 Accent 1" w:semiHidden="0" w:uiPriority="67" w:unhideWhenUsed="0"/>
-    <w:lsdException w:name="Medium Grid 2 Accent 1" w:semiHidden="0" w:uiPriority="68" w:unhideWhenUsed="0"/>
-    <w:lsdException w:name="Medium Grid 3 Accent 1" w:semiHidden="0" w:uiPriority="69" w:unhideWhenUsed="0"/>
-    <w:lsdException w:name="Dark List Accent 1" w:semiHidden="0" w:uiPriority="70" w:unhideWhenUsed="0"/>
-    <w:lsdException w:name="Colorful Shading Accent 1" w:semiHidden="0" w:uiPriority="71" w:unhideWhenUsed="0"/>
-    <w:lsdException w:name="Colorful List Accent 1" w:semiHidden="0" w:uiPriority="72" w:unhideWhenUsed="0"/>
-    <w:lsdException w:name="Colorful Grid Accent 1" w:semiHidden="0" w:uiPriority="73" w:unhideWhenUsed="0"/>
-    <w:lsdException w:name="Light Shading Accent 2" w:semiHidden="0" w:uiPriority="60" w:unhideWhenUsed="0"/>
-    <w:lsdException w:name="Light List Accent 2" w:semiHidden="0" w:uiPriority="61" w:unhideWhenUsed="0"/>
-    <w:lsdException w:name="Light Grid Accent 2" w:semiHidden="0" w:uiPriority="62" w:unhideWhenUsed="0"/>
-    <w:lsdException w:name="Medium Shading 1 Accent 2" w:semiHidden="0" w:uiPriority="63" w:unhideWhenUsed="0"/>
-    <w:lsdException w:name="Medium Shading 2 Accent 2" w:semiHidden="0" w:uiPriority="64" w:unhideWhenUsed="0"/>
-    <w:lsdException w:name="Medium List 1 Accent 2" w:semiHidden="0" w:uiPriority="65" w:unhideWhenUsed="0"/>
-    <w:lsdException w:name="Medium List 2 Accent 2" w:semiHidden="0" w:uiPriority="66" w:unhideWhenUsed="0"/>
-    <w:lsdException w:name="Medium Grid 1 Accent 2" w:semiHidden="0" w:uiPriority="67" w:unhideWhenUsed="0"/>
-    <w:lsdException w:name="Medium Grid 2 Accent 2" w:semiHidden="0" w:uiPriority="68" w:unhideWhenUsed="0"/>
-    <w:lsdException w:name="Medium Grid 3 Accent 2" w:semiHidden="0" w:uiPriority="69" w:unhideWhenUsed="0"/>
-    <w:lsdException w:name="Dark List Accent 2" w:semiHidden="0" w:uiPriority="70" w:unhideWhenUsed="0"/>
-    <w:lsdException w:name="Colorful Shading Accent 2" w:semiHidden="0" w:uiPriority="71" w:unhideWhenUsed="0"/>
-    <w:lsdException w:name="Colorful List Accent 2" w:semiHidden="0" w:uiPriority="72" w:unhideWhenUsed="0"/>
-    <w:lsdException w:name="Colorful Grid Accent 2" w:semiHidden="0" w:uiPriority="73" w:unhideWhenUsed="0"/>
-    <w:lsdException w:name="Light Shading Accent 3" w:semiHidden="0" w:uiPriority="60" w:unhideWhenUsed="0"/>
-    <w:lsdException w:name="Light List Accent 3" w:semiHidden="0" w:uiPriority="61" w:unhideWhenUsed="0"/>
-    <w:lsdException w:name="Light Grid Accent 3" w:semiHidden="0" w:uiPriority="62" w:unhideWhenUsed="0"/>
-    <w:lsdException w:name="Medium Shading 1 Accent 3" w:semiHidden="0" w:uiPriority="63" w:unhideWhenUsed="0"/>
-    <w:lsdException w:name="Medium Shading 2 Accent 3" w:semiHidden="0" w:uiPriority="64" w:unhideWhenUsed="0"/>
-    <w:lsdException w:name="Medium List 1 Accent 3" w:semiHidden="0" w:uiPriority="65" w:unhideWhenUsed="0"/>
-    <w:lsdException w:name="Medium List 2 Accent 3" w:semiHidden="0" w:uiPriority="66" w:unhideWhenUsed="0"/>
-    <w:lsdException w:name="Medium Grid 1 Accent 3" w:semiHidden="0" w:uiPriority="67" w:unhideWhenUsed="0"/>
-    <w:lsdException w:name="Medium Grid 2 Accent 3" w:semiHidden="0" w:uiPriority="68" w:unhideWhenUsed="0"/>
-    <w:lsdException w:name="Medium Grid 3 Accent 3" w:semiHidden="0" w:uiPriority="69" w:unhideWhenUsed="0"/>
-    <w:lsdException w:name="Dark List Accent 3" w:semiHidden="0" w:uiPriority="70" w:unhideWhenUsed="0"/>
-    <w:lsdException w:name="Colorful Shading Accent 3" w:semiHidden="0" w:uiPriority="71" w:unhideWhenUsed="0"/>
-    <w:lsdException w:name="Colorful List Accent 3" w:semiHidden="0" w:uiPriority="72" w:unhideWhenUsed="0"/>
-    <w:lsdException w:name="Colorful Grid Accent 3" w:semiHidden="0" w:uiPriority="73" w:unhideWhenUsed="0"/>
-    <w:lsdException w:name="Light Shading Accent 4" w:semiHidden="0" w:uiPriority="60" w:unhideWhenUsed="0"/>
-    <w:lsdException w:name="Light List Accent 4" w:semiHidden="0" w:uiPriority="61" w:unhideWhenUsed="0"/>
-    <w:lsdException w:name="Light Grid Accent 4" w:semiHidden="0" w:uiPriority="62" w:unhideWhenUsed="0"/>
-    <w:lsdException w:name="Medium Shading 1 Accent 4" w:semiHidden="0" w:uiPriority="63" w:unhideWhenUsed="0"/>
-    <w:lsdException w:name="Medium Shading 2 Accent 4" w:semiHidden="0" w:uiPriority="64" w:unhideWhenUsed="0"/>
-    <w:lsdException w:name="Medium List 1 Accent 4" w:semiHidden="0" w:uiPriority="65" w:unhideWhenUsed="0"/>
-    <w:lsdException w:name="Medium List 2 Accent 4" w:semiHidden="0" w:uiPriority="66" w:unhideWhenUsed="0"/>
-    <w:lsdException w:name="Medium Grid 1 Accent 4" w:semiHidden="0" w:uiPriority="67" w:unhideWhenUsed="0"/>
-    <w:lsdException w:name="Medium Grid 2 Accent 4" w:semiHidden="0" w:uiPriority="68" w:unhideWhenUsed="0"/>
-    <w:lsdException w:name="Medium Grid 3 Accent 4" w:semiHidden="0" w:uiPriority="69" w:unhideWhenUsed="0"/>
-    <w:lsdException w:name="Dark List Accent 4" w:semiHidden="0" w:uiPriority="70" w:unhideWhenUsed="0"/>
-    <w:lsdException w:name="Colorful Shading Accent 4" w:semiHidden="0" w:uiPriority="71" w:unhideWhenUsed="0"/>
-    <w:lsdException w:name="Colorful List Accent 4" w:semiHidden="0" w:uiPriority="72" w:unhideWhenUsed="0"/>
-    <w:lsdException w:name="Colorful Grid Accent 4" w:semiHidden="0" w:uiPriority="73" w:unhideWhenUsed="0"/>
-    <w:lsdException w:name="Light Shading Accent 5" w:semiHidden="0" w:uiPriority="60" w:unhideWhenUsed="0"/>
-    <w:lsdException w:name="Light List Accent 5" w:semiHidden="0" w:uiPriority="61" w:unhideWhenUsed="0"/>
-    <w:lsdException w:name="Light Grid Accent 5" w:semiHidden="0" w:uiPriority="62" w:unhideWhenUsed="0"/>
-    <w:lsdException w:name="Medium Shading 1 Accent 5" w:semiHidden="0" w:uiPriority="63" w:unhideWhenUsed="0"/>
-    <w:lsdException w:name="Medium Shading 2 Accent 5" w:semiHidden="0" w:uiPriority="64" w:unhideWhenUsed="0"/>
-    <w:lsdException w:name="Medium List 1 Accent 5" w:semiHidden="0" w:uiPriority="65" w:unhideWhenUsed="0"/>
-    <w:lsdException w:name="Medium List 2 Accent 5" w:semiHidden="0" w:uiPriority="66" w:unhideWhenUsed="0"/>
-    <w:lsdException w:name="Medium Grid 1 Accent 5" w:semiHidden="0" w:uiPriority="67" w:unhideWhenUsed="0"/>
-    <w:lsdException w:name="Medium Grid 2 Accent 5" w:semiHidden="0" w:uiPriority="68" w:unhideWhenUsed="0"/>
-    <w:lsdException w:name="Medium Grid 3 Accent 5" w:semiHidden="0" w:uiPriority="69" w:unhideWhenUsed="0"/>
-    <w:lsdException w:name="Dark List Accent 5" w:semiHidden="0" w:uiPriority="70" w:unhideWhenUsed="0"/>
-    <w:lsdException w:name="Colorful Shading Accent 5" w:semiHidden="0" w:uiPriority="71" w:unhideWhenUsed="0"/>
-    <w:lsdException w:name="Colorful List Accent 5" w:semiHidden="0" w:uiPriority="72" w:unhideWhenUsed="0"/>
-    <w:lsdException w:name="Colorful Grid Accent 5" w:semiHidden="0" w:uiPriority="73" w:unhideWhenUsed="0"/>
-    <w:lsdException w:name="Light Shading Accent 6" w:semiHidden="0" w:uiPriority="60" w:unhideWhenUsed="0"/>
-    <w:lsdException w:name="Light List Accent 6" w:semiHidden="0" w:uiPriority="61" w:unhideWhenUsed="0"/>
-    <w:lsdException w:name="Light Grid Accent 6" w:semiHidden="0" w:uiPriority="62" w:unhideWhenUsed="0"/>
-    <w:lsdException w:name="Medium Shading 1 Accent 6" w:semiHidden="0" w:uiPriority="63" w:unhideWhenUsed="0"/>
-    <w:lsdException w:name="Medium Shading 2 Accent 6" w:semiHidden="0" w:uiPriority="64" w:unhideWhenUsed="0"/>
-    <w:lsdException w:name="Medium List 1 Accent 6" w:semiHidden="0" w:uiPriority="65" w:unhideWhenUsed="0"/>
-    <w:lsdException w:name="Medium List 2 Accent 6" w:semiHidden="0" w:uiPriority="66" w:unhideWhenUsed="0"/>
-    <w:lsdException w:name="Medium Grid 1 Accent 6" w:semiHidden="0" w:uiPriority="67" w:unhideWhenUsed="0"/>
-    <w:lsdException w:name="Medium Grid 2 Accent 6" w:semiHidden="0" w:uiPriority="68" w:unhideWhenUsed="0"/>
-    <w:lsdException w:name="Medium Grid 3 Accent 6" w:semiHidden="0" w:uiPriority="69" w:unhideWhenUsed="0"/>
-    <w:lsdException w:name="Dark List Accent 6" w:semiHidden="0" w:uiPriority="70" w:unhideWhenUsed="0"/>
-    <w:lsdException w:name="Colorful Shading Accent 6" w:semiHidden="0" w:uiPriority="71" w:unhideWhenUsed="0"/>
-    <w:lsdException w:name="Colorful List Accent 6" w:semiHidden="0" w:uiPriority="72" w:unhideWhenUsed="0"/>
-    <w:lsdException w:name="Colorful Grid Accent 6" w:semiHidden="0" w:uiPriority="73" w:unhideWhenUsed="0"/>
-    <w:lsdException w:name="Subtle Emphasis" w:semiHidden="0" w:uiPriority="19" w:unhideWhenUsed="0" w:qFormat="1"/>
-    <w:lsdException w:name="Intense Emphasis" w:semiHidden="0" w:uiPriority="21" w:unhideWhenUsed="0" w:qFormat="1"/>
-    <w:lsdException w:name="Subtle Reference" w:semiHidden="0" w:uiPriority="31" w:unhideWhenUsed="0" w:qFormat="1"/>
-    <w:lsdException w:name="Intense Reference" w:semiHidden="0" w:uiPriority="32" w:unhideWhenUsed="0" w:qFormat="1"/>
-    <w:lsdException w:name="Book Title" w:semiHidden="0" w:uiPriority="33" w:unhideWhenUsed="0" w:qFormat="1"/>
-    <w:lsdException w:name="Bibliography" w:uiPriority="37"/>
-    <w:lsdException w:name="TOC Heading" w:uiPriority="39" w:qFormat="1"/>
-  </w:latentStyles>
-  <w:style w:type="paragraph" w:default="1" w:styleId="a">
-    <w:name w:val="Normal"/>
-    <w:qFormat/>
-    <w:pPr>
-      <w:spacing w:after="3" w:line="414" w:lineRule="auto"/>
-      <w:ind w:left="10" w:right="140" w:hanging="10"/>
-    </w:pPr>
-    <w:rPr>
-      <w:rFonts w:ascii="宋体" w:hAnsi="宋体" w:cs="宋体"/>
-      <w:color w:val="000000"/>
-      <w:sz w:val="28"/>
-      <w:szCs w:val="22"/>
-    </w:rPr>
-  </w:style>
-  <w:style w:type="character" w:default="1" w:styleId="a0">
-    <w:name w:val="Default Paragraph Font"/>
-    <w:uiPriority w:val="1"/>
-    <w:semiHidden/>
-    <w:unhideWhenUsed/>
-  </w:style>
-  <w:style w:type="table" w:default="1" w:styleId="a1">
-    <w:name w:val="Normal Table"/>
-    <w:uiPriority w:val="99"/>
-    <w:semiHidden/>
-    <w:unhideWhenUsed/>
-    <w:tblPr>
-      <w:tblInd w:w="0" w:type="dxa"/>
-      <w:tblCellMar>
-        <w:top w:w="0" w:type="dxa"/>
-        <w:left w:w="108" w:type="dxa"/>
-        <w:bottom w:w="0" w:type="dxa"/>
-        <w:right w:w="108" w:type="dxa"/>
-      </w:tblCellMar>
-    </w:tblPr>
-  </w:style>
-  <w:style w:type="numbering" w:default="1" w:styleId="a2">
-    <w:name w:val="No List"/>
-    <w:uiPriority w:val="99"/>
-    <w:semiHidden/>
-    <w:unhideWhenUsed/>
-  </w:style>
-  <w:style w:type="paragraph" w:styleId="a3">
-    <w:name w:val="annotation text"/>
-    <w:basedOn w:val="a"/>
-    <w:link w:val="Char"/>
-    <w:uiPriority w:val="99"/>
-    <w:semiHidden/>
-    <w:unhideWhenUsed/>
-    <w:qFormat/>
-    <w:pPr>
-      <w:spacing w:line="240" w:lineRule="auto"/>
-    </w:pPr>
-    <w:rPr>
-      <w:sz w:val="20"/>
-      <w:szCs w:val="20"/>
-    </w:rPr>
-  </w:style>
-  <w:style w:type="paragraph" w:styleId="a4">
-    <w:name w:val="annotation subject"/>
-    <w:basedOn w:val="a3"/>
-    <w:next w:val="a3"/>
-    <w:link w:val="Char0"/>
-    <w:uiPriority w:val="99"/>
-    <w:semiHidden/>
-    <w:unhideWhenUsed/>
-    <w:rPr>
-      <w:b/>
-      <w:bCs/>
-    </w:rPr>
-  </w:style>
-  <w:style w:type="character" w:styleId="a5">
-    <w:name w:val="FollowedHyperlink"/>
-    <w:uiPriority w:val="99"/>
-    <w:semiHidden/>
-    <w:unhideWhenUsed/>
-    <w:qFormat/>
-    <w:rPr>
-      <w:color w:val="954F72"/>
-      <w:u w:val="single"/>
-    </w:rPr>
-  </w:style>
-  <w:style w:type="character" w:styleId="a6">
-    <w:name w:val="Hyperlink"/>
-    <w:uiPriority w:val="99"/>
-    <w:unhideWhenUsed/>
-    <w:qFormat/>
-    <w:rPr>
-      <w:color w:val="0563C1"/>
-      <w:u w:val="single"/>
-    </w:rPr>
-  </w:style>
-  <w:style w:type="character" w:styleId="a7">
-    <w:name w:val="annotation reference"/>
-    <w:uiPriority w:val="99"/>
-    <w:semiHidden/>
-    <w:unhideWhenUsed/>
-    <w:qFormat/>
-    <w:rPr>
-      <w:sz w:val="16"/>
-      <w:szCs w:val="16"/>
-    </w:rPr>
-  </w:style>
-  <w:style w:type="character" w:customStyle="1" w:styleId="Char">
-    <w:name w:val="批注文字 Char"/>
-    <w:link w:val="a3"/>
-    <w:uiPriority w:val="99"/>
-    <w:qFormat/>
-    <w:rPr>
-      <w:rFonts w:ascii="宋体" w:eastAsia="宋体" w:hAnsi="宋体" w:cs="宋体"/>
-      <w:color w:val="000000"/>
-      <w:sz w:val="20"/>
-      <w:szCs w:val="20"/>
-    </w:rPr>
-  </w:style>
-  <w:style w:type="character" w:customStyle="1" w:styleId="Char0">
-    <w:name w:val="批注主题 Char"/>
-    <w:link w:val="a4"/>
-    <w:uiPriority w:val="99"/>
-    <w:rPr>
-      <w:rFonts w:ascii="宋体" w:eastAsia="宋体" w:hAnsi="宋体" w:cs="宋体"/>
-      <w:b/>
-      <w:bCs/>
-      <w:color w:val="000000"/>
-      <w:sz w:val="20"/>
-      <w:szCs w:val="20"/>
-    </w:rPr>
-  </w:style>
-  <w:style w:type="character" w:customStyle="1" w:styleId="UnresolvedMention">
-    <w:name w:val="Unresolved Mention"/>
+  <w:style w:type="character" w:customStyle="1" w:styleId="1">
+    <w:name w:val="未处理的提及1"/>
     <w:uiPriority w:val="99"/>
     <w:semiHidden/>
     <w:unhideWhenUsed/>

</xml_diff>